<commit_message>
added first draft of security requirements in the RASD
</commit_message>
<xml_diff>
--- a/documentation/RASD.docx
+++ b/documentation/RASD.docx
@@ -193,7 +193,7 @@
     </w:p>
     <w:p>
       <w:pPr>
-        <w:pStyle w:val="Sommario1"/>
+        <w:pStyle w:val="TOC1"/>
         <w:tabs>
           <w:tab w:val="left" w:pos="480"/>
           <w:tab w:val="right" w:leader="hyphen" w:pos="10456"/>
@@ -270,7 +270,7 @@
       <w:hyperlink w:anchor="_Toc90977616" w:history="1">
         <w:r>
           <w:rPr>
-            <w:rStyle w:val="Collegamentoipertestuale"/>
+            <w:rStyle w:val="Hyperlink"/>
             <w:noProof/>
             <w:lang w:val="it-IT"/>
           </w:rPr>
@@ -291,7 +291,7 @@
         </w:r>
         <w:r>
           <w:rPr>
-            <w:rStyle w:val="Collegamentoipertestuale"/>
+            <w:rStyle w:val="Hyperlink"/>
             <w:noProof/>
             <w:lang w:val="it-IT"/>
           </w:rPr>
@@ -349,7 +349,7 @@
     </w:p>
     <w:p>
       <w:pPr>
-        <w:pStyle w:val="Sommario2"/>
+        <w:pStyle w:val="TOC2"/>
         <w:tabs>
           <w:tab w:val="left" w:pos="960"/>
           <w:tab w:val="right" w:leader="hyphen" w:pos="10456"/>
@@ -366,7 +366,7 @@
       <w:hyperlink w:anchor="_Toc90977617" w:history="1">
         <w:r>
           <w:rPr>
-            <w:rStyle w:val="Collegamentoipertestuale"/>
+            <w:rStyle w:val="Hyperlink"/>
             <w:noProof/>
             <w:lang w:val="it-IT"/>
           </w:rPr>
@@ -385,7 +385,7 @@
         </w:r>
         <w:r>
           <w:rPr>
-            <w:rStyle w:val="Collegamentoipertestuale"/>
+            <w:rStyle w:val="Hyperlink"/>
             <w:noProof/>
             <w:lang w:val="it-IT"/>
           </w:rPr>
@@ -443,7 +443,7 @@
     </w:p>
     <w:p>
       <w:pPr>
-        <w:pStyle w:val="Sommario2"/>
+        <w:pStyle w:val="TOC2"/>
         <w:tabs>
           <w:tab w:val="left" w:pos="960"/>
           <w:tab w:val="right" w:leader="hyphen" w:pos="10456"/>
@@ -460,7 +460,7 @@
       <w:hyperlink w:anchor="_Toc90977618" w:history="1">
         <w:r>
           <w:rPr>
-            <w:rStyle w:val="Collegamentoipertestuale"/>
+            <w:rStyle w:val="Hyperlink"/>
             <w:noProof/>
             <w:lang w:val="it-IT"/>
           </w:rPr>
@@ -479,7 +479,7 @@
         </w:r>
         <w:r>
           <w:rPr>
-            <w:rStyle w:val="Collegamentoipertestuale"/>
+            <w:rStyle w:val="Hyperlink"/>
             <w:noProof/>
             <w:lang w:val="it-IT"/>
           </w:rPr>
@@ -537,7 +537,7 @@
     </w:p>
     <w:p>
       <w:pPr>
-        <w:pStyle w:val="Sommario2"/>
+        <w:pStyle w:val="TOC2"/>
         <w:tabs>
           <w:tab w:val="left" w:pos="960"/>
           <w:tab w:val="right" w:leader="hyphen" w:pos="10456"/>
@@ -554,7 +554,7 @@
       <w:hyperlink w:anchor="_Toc90977619" w:history="1">
         <w:r>
           <w:rPr>
-            <w:rStyle w:val="Collegamentoipertestuale"/>
+            <w:rStyle w:val="Hyperlink"/>
             <w:noProof/>
             <w:lang w:val="it-IT"/>
           </w:rPr>
@@ -573,7 +573,7 @@
         </w:r>
         <w:r>
           <w:rPr>
-            <w:rStyle w:val="Collegamentoipertestuale"/>
+            <w:rStyle w:val="Hyperlink"/>
             <w:noProof/>
             <w:lang w:val="it-IT"/>
           </w:rPr>
@@ -631,7 +631,7 @@
     </w:p>
     <w:p>
       <w:pPr>
-        <w:pStyle w:val="Sommario2"/>
+        <w:pStyle w:val="TOC2"/>
         <w:tabs>
           <w:tab w:val="left" w:pos="960"/>
           <w:tab w:val="right" w:leader="hyphen" w:pos="10456"/>
@@ -648,7 +648,7 @@
       <w:hyperlink w:anchor="_Toc90977620" w:history="1">
         <w:r>
           <w:rPr>
-            <w:rStyle w:val="Collegamentoipertestuale"/>
+            <w:rStyle w:val="Hyperlink"/>
             <w:noProof/>
             <w:lang w:val="it-IT"/>
           </w:rPr>
@@ -667,7 +667,7 @@
         </w:r>
         <w:r>
           <w:rPr>
-            <w:rStyle w:val="Collegamentoipertestuale"/>
+            <w:rStyle w:val="Hyperlink"/>
             <w:noProof/>
             <w:lang w:val="it-IT"/>
           </w:rPr>
@@ -725,7 +725,7 @@
     </w:p>
     <w:p>
       <w:pPr>
-        <w:pStyle w:val="Sommario1"/>
+        <w:pStyle w:val="TOC1"/>
         <w:tabs>
           <w:tab w:val="left" w:pos="480"/>
           <w:tab w:val="right" w:leader="hyphen" w:pos="10456"/>
@@ -744,7 +744,7 @@
       <w:hyperlink w:anchor="_Toc90977621" w:history="1">
         <w:r>
           <w:rPr>
-            <w:rStyle w:val="Collegamentoipertestuale"/>
+            <w:rStyle w:val="Hyperlink"/>
             <w:noProof/>
             <w:lang w:val="it-IT"/>
           </w:rPr>
@@ -765,7 +765,7 @@
         </w:r>
         <w:r>
           <w:rPr>
-            <w:rStyle w:val="Collegamentoipertestuale"/>
+            <w:rStyle w:val="Hyperlink"/>
             <w:noProof/>
             <w:lang w:val="it-IT"/>
           </w:rPr>
@@ -823,7 +823,7 @@
     </w:p>
     <w:p>
       <w:pPr>
-        <w:pStyle w:val="Sommario2"/>
+        <w:pStyle w:val="TOC2"/>
         <w:tabs>
           <w:tab w:val="left" w:pos="960"/>
           <w:tab w:val="right" w:leader="hyphen" w:pos="10456"/>
@@ -840,7 +840,7 @@
       <w:hyperlink w:anchor="_Toc90977622" w:history="1">
         <w:r>
           <w:rPr>
-            <w:rStyle w:val="Collegamentoipertestuale"/>
+            <w:rStyle w:val="Hyperlink"/>
             <w:noProof/>
             <w:lang w:val="it-IT"/>
           </w:rPr>
@@ -859,7 +859,7 @@
         </w:r>
         <w:r>
           <w:rPr>
-            <w:rStyle w:val="Collegamentoipertestuale"/>
+            <w:rStyle w:val="Hyperlink"/>
             <w:noProof/>
             <w:lang w:val="it-IT"/>
           </w:rPr>
@@ -917,7 +917,7 @@
     </w:p>
     <w:p>
       <w:pPr>
-        <w:pStyle w:val="Sommario2"/>
+        <w:pStyle w:val="TOC2"/>
         <w:tabs>
           <w:tab w:val="left" w:pos="960"/>
           <w:tab w:val="right" w:leader="hyphen" w:pos="10456"/>
@@ -934,7 +934,7 @@
       <w:hyperlink w:anchor="_Toc90977623" w:history="1">
         <w:r>
           <w:rPr>
-            <w:rStyle w:val="Collegamentoipertestuale"/>
+            <w:rStyle w:val="Hyperlink"/>
             <w:noProof/>
             <w:lang w:val="it-IT"/>
           </w:rPr>
@@ -953,7 +953,7 @@
         </w:r>
         <w:r>
           <w:rPr>
-            <w:rStyle w:val="Collegamentoipertestuale"/>
+            <w:rStyle w:val="Hyperlink"/>
             <w:noProof/>
             <w:lang w:val="it-IT"/>
           </w:rPr>
@@ -1011,7 +1011,7 @@
     </w:p>
     <w:p>
       <w:pPr>
-        <w:pStyle w:val="Sommario2"/>
+        <w:pStyle w:val="TOC2"/>
         <w:tabs>
           <w:tab w:val="left" w:pos="960"/>
           <w:tab w:val="right" w:leader="hyphen" w:pos="10456"/>
@@ -1028,7 +1028,7 @@
       <w:hyperlink w:anchor="_Toc90977624" w:history="1">
         <w:r>
           <w:rPr>
-            <w:rStyle w:val="Collegamentoipertestuale"/>
+            <w:rStyle w:val="Hyperlink"/>
             <w:noProof/>
             <w:lang w:val="it-IT"/>
           </w:rPr>
@@ -1047,7 +1047,7 @@
         </w:r>
         <w:r>
           <w:rPr>
-            <w:rStyle w:val="Collegamentoipertestuale"/>
+            <w:rStyle w:val="Hyperlink"/>
             <w:noProof/>
             <w:lang w:val="it-IT"/>
           </w:rPr>
@@ -1105,7 +1105,7 @@
     </w:p>
     <w:p>
       <w:pPr>
-        <w:pStyle w:val="Sommario2"/>
+        <w:pStyle w:val="TOC2"/>
         <w:tabs>
           <w:tab w:val="left" w:pos="960"/>
           <w:tab w:val="right" w:leader="hyphen" w:pos="10456"/>
@@ -1122,7 +1122,7 @@
       <w:hyperlink w:anchor="_Toc90977625" w:history="1">
         <w:r>
           <w:rPr>
-            <w:rStyle w:val="Collegamentoipertestuale"/>
+            <w:rStyle w:val="Hyperlink"/>
             <w:noProof/>
             <w:lang w:val="it-IT"/>
           </w:rPr>
@@ -1141,7 +1141,7 @@
         </w:r>
         <w:r>
           <w:rPr>
-            <w:rStyle w:val="Collegamentoipertestuale"/>
+            <w:rStyle w:val="Hyperlink"/>
             <w:noProof/>
             <w:lang w:val="it-IT"/>
           </w:rPr>
@@ -1199,7 +1199,7 @@
     </w:p>
     <w:p>
       <w:pPr>
-        <w:pStyle w:val="Sommario1"/>
+        <w:pStyle w:val="TOC1"/>
         <w:tabs>
           <w:tab w:val="left" w:pos="480"/>
           <w:tab w:val="right" w:leader="hyphen" w:pos="10456"/>
@@ -1218,7 +1218,7 @@
       <w:hyperlink w:anchor="_Toc90977626" w:history="1">
         <w:r>
           <w:rPr>
-            <w:rStyle w:val="Collegamentoipertestuale"/>
+            <w:rStyle w:val="Hyperlink"/>
             <w:noProof/>
             <w:lang w:val="it-IT"/>
           </w:rPr>
@@ -1239,7 +1239,7 @@
         </w:r>
         <w:r>
           <w:rPr>
-            <w:rStyle w:val="Collegamentoipertestuale"/>
+            <w:rStyle w:val="Hyperlink"/>
             <w:noProof/>
             <w:lang w:val="it-IT"/>
           </w:rPr>
@@ -1297,7 +1297,7 @@
     </w:p>
     <w:p>
       <w:pPr>
-        <w:pStyle w:val="Sommario2"/>
+        <w:pStyle w:val="TOC2"/>
         <w:tabs>
           <w:tab w:val="left" w:pos="960"/>
           <w:tab w:val="right" w:leader="hyphen" w:pos="10456"/>
@@ -1314,7 +1314,7 @@
       <w:hyperlink w:anchor="_Toc90977627" w:history="1">
         <w:r>
           <w:rPr>
-            <w:rStyle w:val="Collegamentoipertestuale"/>
+            <w:rStyle w:val="Hyperlink"/>
             <w:noProof/>
             <w:lang w:val="it-IT"/>
           </w:rPr>
@@ -1333,7 +1333,7 @@
         </w:r>
         <w:r>
           <w:rPr>
-            <w:rStyle w:val="Collegamentoipertestuale"/>
+            <w:rStyle w:val="Hyperlink"/>
             <w:noProof/>
             <w:lang w:val="it-IT"/>
           </w:rPr>
@@ -1391,7 +1391,7 @@
     </w:p>
     <w:p>
       <w:pPr>
-        <w:pStyle w:val="Sommario3"/>
+        <w:pStyle w:val="TOC3"/>
         <w:tabs>
           <w:tab w:val="left" w:pos="1200"/>
           <w:tab w:val="right" w:leader="hyphen" w:pos="10456"/>
@@ -1409,7 +1409,7 @@
       <w:hyperlink w:anchor="_Toc90977628" w:history="1">
         <w:r>
           <w:rPr>
-            <w:rStyle w:val="Collegamentoipertestuale"/>
+            <w:rStyle w:val="Hyperlink"/>
             <w:rFonts w:ascii="Calibri" w:hAnsi="Calibri" w:cs="Calibri"/>
             <w:noProof/>
             <w:lang w:val="it-IT"/>
@@ -1430,7 +1430,7 @@
         </w:r>
         <w:r>
           <w:rPr>
-            <w:rStyle w:val="Collegamentoipertestuale"/>
+            <w:rStyle w:val="Hyperlink"/>
             <w:rFonts w:ascii="Calibri" w:hAnsi="Calibri" w:cs="Calibri"/>
             <w:noProof/>
             <w:lang w:val="it-IT"/>
@@ -1489,7 +1489,7 @@
     </w:p>
     <w:p>
       <w:pPr>
-        <w:pStyle w:val="Sommario3"/>
+        <w:pStyle w:val="TOC3"/>
         <w:tabs>
           <w:tab w:val="left" w:pos="1200"/>
           <w:tab w:val="right" w:leader="hyphen" w:pos="10456"/>
@@ -1507,7 +1507,7 @@
       <w:hyperlink w:anchor="_Toc90977629" w:history="1">
         <w:r>
           <w:rPr>
-            <w:rStyle w:val="Collegamentoipertestuale"/>
+            <w:rStyle w:val="Hyperlink"/>
             <w:rFonts w:ascii="Calibri" w:hAnsi="Calibri" w:cs="Calibri"/>
             <w:noProof/>
             <w:lang w:val="it-IT"/>
@@ -1528,7 +1528,7 @@
         </w:r>
         <w:r>
           <w:rPr>
-            <w:rStyle w:val="Collegamentoipertestuale"/>
+            <w:rStyle w:val="Hyperlink"/>
             <w:rFonts w:ascii="Calibri" w:hAnsi="Calibri" w:cs="Calibri"/>
             <w:noProof/>
             <w:lang w:val="it-IT"/>
@@ -1587,7 +1587,7 @@
     </w:p>
     <w:p>
       <w:pPr>
-        <w:pStyle w:val="Sommario3"/>
+        <w:pStyle w:val="TOC3"/>
         <w:tabs>
           <w:tab w:val="left" w:pos="1200"/>
           <w:tab w:val="right" w:leader="hyphen" w:pos="10456"/>
@@ -1605,7 +1605,7 @@
       <w:hyperlink w:anchor="_Toc90977630" w:history="1">
         <w:r>
           <w:rPr>
-            <w:rStyle w:val="Collegamentoipertestuale"/>
+            <w:rStyle w:val="Hyperlink"/>
             <w:rFonts w:ascii="Calibri" w:hAnsi="Calibri" w:cs="Calibri"/>
             <w:noProof/>
             <w:lang w:val="it-IT"/>
@@ -1626,7 +1626,7 @@
         </w:r>
         <w:r>
           <w:rPr>
-            <w:rStyle w:val="Collegamentoipertestuale"/>
+            <w:rStyle w:val="Hyperlink"/>
             <w:rFonts w:ascii="Calibri" w:hAnsi="Calibri" w:cs="Calibri"/>
             <w:noProof/>
             <w:lang w:val="it-IT"/>
@@ -1685,7 +1685,7 @@
     </w:p>
     <w:p>
       <w:pPr>
-        <w:pStyle w:val="Sommario2"/>
+        <w:pStyle w:val="TOC2"/>
         <w:tabs>
           <w:tab w:val="left" w:pos="960"/>
           <w:tab w:val="right" w:leader="hyphen" w:pos="10456"/>
@@ -1702,7 +1702,7 @@
       <w:hyperlink w:anchor="_Toc90977631" w:history="1">
         <w:r>
           <w:rPr>
-            <w:rStyle w:val="Collegamentoipertestuale"/>
+            <w:rStyle w:val="Hyperlink"/>
             <w:noProof/>
             <w:lang w:val="it-IT"/>
           </w:rPr>
@@ -1721,7 +1721,7 @@
         </w:r>
         <w:r>
           <w:rPr>
-            <w:rStyle w:val="Collegamentoipertestuale"/>
+            <w:rStyle w:val="Hyperlink"/>
             <w:noProof/>
             <w:lang w:val="it-IT"/>
           </w:rPr>
@@ -1779,7 +1779,7 @@
     </w:p>
     <w:p>
       <w:pPr>
-        <w:pStyle w:val="Sommario3"/>
+        <w:pStyle w:val="TOC3"/>
         <w:tabs>
           <w:tab w:val="left" w:pos="1200"/>
           <w:tab w:val="right" w:leader="hyphen" w:pos="10456"/>
@@ -1797,7 +1797,7 @@
       <w:hyperlink w:anchor="_Toc90977632" w:history="1">
         <w:r>
           <w:rPr>
-            <w:rStyle w:val="Collegamentoipertestuale"/>
+            <w:rStyle w:val="Hyperlink"/>
             <w:noProof/>
             <w:lang w:val="it-IT"/>
           </w:rPr>
@@ -1817,7 +1817,7 @@
         </w:r>
         <w:r>
           <w:rPr>
-            <w:rStyle w:val="Collegamentoipertestuale"/>
+            <w:rStyle w:val="Hyperlink"/>
             <w:noProof/>
             <w:lang w:val="it-IT"/>
           </w:rPr>
@@ -1875,7 +1875,7 @@
     </w:p>
     <w:p>
       <w:pPr>
-        <w:pStyle w:val="Sommario3"/>
+        <w:pStyle w:val="TOC3"/>
         <w:tabs>
           <w:tab w:val="left" w:pos="1200"/>
           <w:tab w:val="right" w:leader="hyphen" w:pos="10456"/>
@@ -1893,7 +1893,7 @@
       <w:hyperlink w:anchor="_Toc90977633" w:history="1">
         <w:r>
           <w:rPr>
-            <w:rStyle w:val="Collegamentoipertestuale"/>
+            <w:rStyle w:val="Hyperlink"/>
             <w:noProof/>
             <w:lang w:val="it-IT"/>
           </w:rPr>
@@ -1913,7 +1913,7 @@
         </w:r>
         <w:r>
           <w:rPr>
-            <w:rStyle w:val="Collegamentoipertestuale"/>
+            <w:rStyle w:val="Hyperlink"/>
             <w:noProof/>
             <w:lang w:val="it-IT"/>
           </w:rPr>
@@ -1971,7 +1971,7 @@
     </w:p>
     <w:p>
       <w:pPr>
-        <w:pStyle w:val="Sommario3"/>
+        <w:pStyle w:val="TOC3"/>
         <w:tabs>
           <w:tab w:val="left" w:pos="1200"/>
           <w:tab w:val="right" w:leader="hyphen" w:pos="10456"/>
@@ -1989,7 +1989,7 @@
       <w:hyperlink w:anchor="_Toc90977634" w:history="1">
         <w:r>
           <w:rPr>
-            <w:rStyle w:val="Collegamentoipertestuale"/>
+            <w:rStyle w:val="Hyperlink"/>
             <w:noProof/>
             <w:lang w:val="it-IT"/>
           </w:rPr>
@@ -2009,7 +2009,7 @@
         </w:r>
         <w:r>
           <w:rPr>
-            <w:rStyle w:val="Collegamentoipertestuale"/>
+            <w:rStyle w:val="Hyperlink"/>
             <w:noProof/>
             <w:lang w:val="it-IT"/>
           </w:rPr>
@@ -2067,7 +2067,7 @@
     </w:p>
     <w:p>
       <w:pPr>
-        <w:pStyle w:val="Sommario3"/>
+        <w:pStyle w:val="TOC3"/>
         <w:tabs>
           <w:tab w:val="left" w:pos="1200"/>
           <w:tab w:val="right" w:leader="hyphen" w:pos="10456"/>
@@ -2085,7 +2085,7 @@
       <w:hyperlink w:anchor="_Toc90977635" w:history="1">
         <w:r>
           <w:rPr>
-            <w:rStyle w:val="Collegamentoipertestuale"/>
+            <w:rStyle w:val="Hyperlink"/>
             <w:noProof/>
             <w:lang w:val="it-IT"/>
           </w:rPr>
@@ -2105,7 +2105,7 @@
         </w:r>
         <w:r>
           <w:rPr>
-            <w:rStyle w:val="Collegamentoipertestuale"/>
+            <w:rStyle w:val="Hyperlink"/>
             <w:noProof/>
             <w:lang w:val="it-IT"/>
           </w:rPr>
@@ -2163,7 +2163,7 @@
     </w:p>
     <w:p>
       <w:pPr>
-        <w:pStyle w:val="Sommario2"/>
+        <w:pStyle w:val="TOC2"/>
         <w:tabs>
           <w:tab w:val="left" w:pos="960"/>
           <w:tab w:val="right" w:leader="hyphen" w:pos="10456"/>
@@ -2180,7 +2180,7 @@
       <w:hyperlink w:anchor="_Toc90977636" w:history="1">
         <w:r>
           <w:rPr>
-            <w:rStyle w:val="Collegamentoipertestuale"/>
+            <w:rStyle w:val="Hyperlink"/>
             <w:noProof/>
             <w:lang w:val="it-IT"/>
           </w:rPr>
@@ -2199,7 +2199,7 @@
         </w:r>
         <w:r>
           <w:rPr>
-            <w:rStyle w:val="Collegamentoipertestuale"/>
+            <w:rStyle w:val="Hyperlink"/>
             <w:noProof/>
             <w:lang w:val="it-IT"/>
           </w:rPr>
@@ -2257,7 +2257,7 @@
     </w:p>
     <w:p>
       <w:pPr>
-        <w:pStyle w:val="Sommario3"/>
+        <w:pStyle w:val="TOC3"/>
         <w:tabs>
           <w:tab w:val="left" w:pos="1200"/>
           <w:tab w:val="right" w:leader="hyphen" w:pos="10456"/>
@@ -2275,7 +2275,7 @@
       <w:hyperlink w:anchor="_Toc90977637" w:history="1">
         <w:r>
           <w:rPr>
-            <w:rStyle w:val="Collegamentoipertestuale"/>
+            <w:rStyle w:val="Hyperlink"/>
             <w:noProof/>
             <w:lang w:val="it-IT"/>
           </w:rPr>
@@ -2295,7 +2295,7 @@
         </w:r>
         <w:r>
           <w:rPr>
-            <w:rStyle w:val="Collegamentoipertestuale"/>
+            <w:rStyle w:val="Hyperlink"/>
             <w:noProof/>
             <w:lang w:val="it-IT"/>
           </w:rPr>
@@ -2353,7 +2353,7 @@
     </w:p>
     <w:p>
       <w:pPr>
-        <w:pStyle w:val="Sommario3"/>
+        <w:pStyle w:val="TOC3"/>
         <w:tabs>
           <w:tab w:val="left" w:pos="1200"/>
           <w:tab w:val="right" w:leader="hyphen" w:pos="10456"/>
@@ -2371,7 +2371,7 @@
       <w:hyperlink w:anchor="_Toc90977638" w:history="1">
         <w:r>
           <w:rPr>
-            <w:rStyle w:val="Collegamentoipertestuale"/>
+            <w:rStyle w:val="Hyperlink"/>
             <w:noProof/>
             <w:lang w:val="it-IT"/>
           </w:rPr>
@@ -2391,7 +2391,7 @@
         </w:r>
         <w:r>
           <w:rPr>
-            <w:rStyle w:val="Collegamentoipertestuale"/>
+            <w:rStyle w:val="Hyperlink"/>
             <w:noProof/>
             <w:lang w:val="it-IT"/>
           </w:rPr>
@@ -2449,7 +2449,7 @@
     </w:p>
     <w:p>
       <w:pPr>
-        <w:pStyle w:val="Sommario3"/>
+        <w:pStyle w:val="TOC3"/>
         <w:tabs>
           <w:tab w:val="left" w:pos="1200"/>
           <w:tab w:val="right" w:leader="hyphen" w:pos="10456"/>
@@ -2467,7 +2467,7 @@
       <w:hyperlink w:anchor="_Toc90977639" w:history="1">
         <w:r>
           <w:rPr>
-            <w:rStyle w:val="Collegamentoipertestuale"/>
+            <w:rStyle w:val="Hyperlink"/>
             <w:noProof/>
             <w:lang w:val="it-IT"/>
           </w:rPr>
@@ -2487,7 +2487,7 @@
         </w:r>
         <w:r>
           <w:rPr>
-            <w:rStyle w:val="Collegamentoipertestuale"/>
+            <w:rStyle w:val="Hyperlink"/>
             <w:noProof/>
             <w:lang w:val="it-IT"/>
           </w:rPr>
@@ -2545,7 +2545,7 @@
     </w:p>
     <w:p>
       <w:pPr>
-        <w:pStyle w:val="Sommario1"/>
+        <w:pStyle w:val="TOC1"/>
         <w:tabs>
           <w:tab w:val="left" w:pos="480"/>
           <w:tab w:val="right" w:leader="hyphen" w:pos="10456"/>
@@ -2564,7 +2564,7 @@
       <w:hyperlink w:anchor="_Toc90977640" w:history="1">
         <w:r>
           <w:rPr>
-            <w:rStyle w:val="Collegamentoipertestuale"/>
+            <w:rStyle w:val="Hyperlink"/>
             <w:noProof/>
             <w:lang w:val="it-IT"/>
           </w:rPr>
@@ -2585,7 +2585,7 @@
         </w:r>
         <w:r>
           <w:rPr>
-            <w:rStyle w:val="Collegamentoipertestuale"/>
+            <w:rStyle w:val="Hyperlink"/>
             <w:noProof/>
             <w:lang w:val="it-IT"/>
           </w:rPr>
@@ -2701,7 +2701,7 @@
     </w:p>
     <w:p>
       <w:pPr>
-        <w:pStyle w:val="Titolo1"/>
+        <w:pStyle w:val="Heading1"/>
         <w:rPr>
           <w:lang w:val="it-IT"/>
         </w:rPr>
@@ -2718,7 +2718,7 @@
     </w:p>
     <w:p>
       <w:pPr>
-        <w:pStyle w:val="Titolo2"/>
+        <w:pStyle w:val="Heading2"/>
         <w:rPr>
           <w:lang w:val="it-IT"/>
         </w:rPr>
@@ -2734,7 +2734,7 @@
     </w:p>
     <w:p>
       <w:pPr>
-        <w:pStyle w:val="Titolo2"/>
+        <w:pStyle w:val="Heading2"/>
         <w:rPr>
           <w:lang w:val="it-IT"/>
         </w:rPr>
@@ -2750,7 +2750,7 @@
     </w:p>
     <w:p>
       <w:pPr>
-        <w:pStyle w:val="Titolo2"/>
+        <w:pStyle w:val="Heading2"/>
         <w:rPr>
           <w:lang w:val="it-IT"/>
         </w:rPr>
@@ -2766,7 +2766,7 @@
     </w:p>
     <w:p>
       <w:pPr>
-        <w:pStyle w:val="Titolo2"/>
+        <w:pStyle w:val="Heading2"/>
         <w:rPr>
           <w:lang w:val="it-IT"/>
         </w:rPr>
@@ -2782,7 +2782,7 @@
     </w:p>
     <w:p>
       <w:pPr>
-        <w:pStyle w:val="Paragrafoelenco"/>
+        <w:pStyle w:val="ListParagraph"/>
         <w:numPr>
           <w:ilvl w:val="0"/>
           <w:numId w:val="3"/>
@@ -2811,7 +2811,7 @@
     </w:p>
     <w:p>
       <w:pPr>
-        <w:pStyle w:val="Paragrafoelenco"/>
+        <w:pStyle w:val="ListParagraph"/>
         <w:numPr>
           <w:ilvl w:val="0"/>
           <w:numId w:val="3"/>
@@ -2840,7 +2840,7 @@
     </w:p>
     <w:p>
       <w:pPr>
-        <w:pStyle w:val="Paragrafoelenco"/>
+        <w:pStyle w:val="ListParagraph"/>
         <w:numPr>
           <w:ilvl w:val="0"/>
           <w:numId w:val="3"/>
@@ -2869,7 +2869,7 @@
     </w:p>
     <w:p>
       <w:pPr>
-        <w:pStyle w:val="Paragrafoelenco"/>
+        <w:pStyle w:val="ListParagraph"/>
         <w:numPr>
           <w:ilvl w:val="0"/>
           <w:numId w:val="3"/>
@@ -2898,7 +2898,7 @@
     </w:p>
     <w:p>
       <w:pPr>
-        <w:pStyle w:val="Paragrafoelenco"/>
+        <w:pStyle w:val="ListParagraph"/>
         <w:numPr>
           <w:ilvl w:val="0"/>
           <w:numId w:val="3"/>
@@ -2943,7 +2943,7 @@
     </w:p>
     <w:p>
       <w:pPr>
-        <w:pStyle w:val="Paragrafoelenco"/>
+        <w:pStyle w:val="ListParagraph"/>
         <w:numPr>
           <w:ilvl w:val="0"/>
           <w:numId w:val="3"/>
@@ -2988,7 +2988,7 @@
     </w:p>
     <w:p>
       <w:pPr>
-        <w:pStyle w:val="Paragrafoelenco"/>
+        <w:pStyle w:val="ListParagraph"/>
         <w:numPr>
           <w:ilvl w:val="0"/>
           <w:numId w:val="3"/>
@@ -3017,7 +3017,7 @@
     </w:p>
     <w:p>
       <w:pPr>
-        <w:pStyle w:val="Paragrafoelenco"/>
+        <w:pStyle w:val="ListParagraph"/>
         <w:numPr>
           <w:ilvl w:val="0"/>
           <w:numId w:val="3"/>
@@ -3046,7 +3046,7 @@
     </w:p>
     <w:p>
       <w:pPr>
-        <w:pStyle w:val="Paragrafoelenco"/>
+        <w:pStyle w:val="ListParagraph"/>
         <w:numPr>
           <w:ilvl w:val="0"/>
           <w:numId w:val="3"/>
@@ -3075,7 +3075,7 @@
     </w:p>
     <w:p>
       <w:pPr>
-        <w:pStyle w:val="Paragrafoelenco"/>
+        <w:pStyle w:val="ListParagraph"/>
         <w:numPr>
           <w:ilvl w:val="0"/>
           <w:numId w:val="3"/>
@@ -3120,7 +3120,7 @@
     </w:p>
     <w:p>
       <w:pPr>
-        <w:pStyle w:val="Paragrafoelenco"/>
+        <w:pStyle w:val="ListParagraph"/>
         <w:numPr>
           <w:ilvl w:val="0"/>
           <w:numId w:val="3"/>
@@ -3165,7 +3165,7 @@
     </w:p>
     <w:p>
       <w:pPr>
-        <w:pStyle w:val="Paragrafoelenco"/>
+        <w:pStyle w:val="ListParagraph"/>
         <w:numPr>
           <w:ilvl w:val="0"/>
           <w:numId w:val="3"/>
@@ -3194,7 +3194,7 @@
     </w:p>
     <w:p>
       <w:pPr>
-        <w:pStyle w:val="Paragrafoelenco"/>
+        <w:pStyle w:val="ListParagraph"/>
         <w:numPr>
           <w:ilvl w:val="0"/>
           <w:numId w:val="3"/>
@@ -3223,7 +3223,7 @@
     </w:p>
     <w:p>
       <w:pPr>
-        <w:pStyle w:val="Paragrafoelenco"/>
+        <w:pStyle w:val="ListParagraph"/>
         <w:numPr>
           <w:ilvl w:val="0"/>
           <w:numId w:val="3"/>
@@ -3252,7 +3252,7 @@
     </w:p>
     <w:p>
       <w:pPr>
-        <w:pStyle w:val="Paragrafoelenco"/>
+        <w:pStyle w:val="ListParagraph"/>
         <w:numPr>
           <w:ilvl w:val="0"/>
           <w:numId w:val="3"/>
@@ -3281,7 +3281,7 @@
     </w:p>
     <w:p>
       <w:pPr>
-        <w:pStyle w:val="Paragrafoelenco"/>
+        <w:pStyle w:val="ListParagraph"/>
         <w:numPr>
           <w:ilvl w:val="0"/>
           <w:numId w:val="3"/>
@@ -3310,7 +3310,7 @@
     </w:p>
     <w:p>
       <w:pPr>
-        <w:pStyle w:val="Paragrafoelenco"/>
+        <w:pStyle w:val="ListParagraph"/>
         <w:numPr>
           <w:ilvl w:val="0"/>
           <w:numId w:val="3"/>
@@ -3371,7 +3371,7 @@
     </w:p>
     <w:p>
       <w:pPr>
-        <w:pStyle w:val="Paragrafoelenco"/>
+        <w:pStyle w:val="ListParagraph"/>
         <w:numPr>
           <w:ilvl w:val="0"/>
           <w:numId w:val="3"/>
@@ -3400,7 +3400,7 @@
     </w:p>
     <w:p>
       <w:pPr>
-        <w:pStyle w:val="Paragrafoelenco"/>
+        <w:pStyle w:val="ListParagraph"/>
         <w:numPr>
           <w:ilvl w:val="0"/>
           <w:numId w:val="3"/>
@@ -3429,7 +3429,7 @@
     </w:p>
     <w:p>
       <w:pPr>
-        <w:pStyle w:val="Paragrafoelenco"/>
+        <w:pStyle w:val="ListParagraph"/>
         <w:numPr>
           <w:ilvl w:val="0"/>
           <w:numId w:val="3"/>
@@ -3474,7 +3474,7 @@
     </w:p>
     <w:p>
       <w:pPr>
-        <w:pStyle w:val="Paragrafoelenco"/>
+        <w:pStyle w:val="ListParagraph"/>
         <w:numPr>
           <w:ilvl w:val="0"/>
           <w:numId w:val="3"/>
@@ -3503,7 +3503,7 @@
     </w:p>
     <w:p>
       <w:pPr>
-        <w:pStyle w:val="Paragrafoelenco"/>
+        <w:pStyle w:val="ListParagraph"/>
         <w:numPr>
           <w:ilvl w:val="0"/>
           <w:numId w:val="3"/>
@@ -3532,7 +3532,7 @@
     </w:p>
     <w:p>
       <w:pPr>
-        <w:pStyle w:val="Paragrafoelenco"/>
+        <w:pStyle w:val="ListParagraph"/>
         <w:numPr>
           <w:ilvl w:val="0"/>
           <w:numId w:val="3"/>
@@ -3593,7 +3593,7 @@
     </w:p>
     <w:p>
       <w:pPr>
-        <w:pStyle w:val="Paragrafoelenco"/>
+        <w:pStyle w:val="ListParagraph"/>
         <w:numPr>
           <w:ilvl w:val="0"/>
           <w:numId w:val="3"/>
@@ -3638,7 +3638,7 @@
     </w:p>
     <w:p>
       <w:pPr>
-        <w:pStyle w:val="Paragrafoelenco"/>
+        <w:pStyle w:val="ListParagraph"/>
         <w:rPr>
           <w:rFonts w:ascii="Calibri" w:hAnsi="Calibri" w:cs="Calibri"/>
           <w:lang w:val="it-IT"/>
@@ -3722,7 +3722,7 @@
     </w:p>
     <w:p>
       <w:pPr>
-        <w:pStyle w:val="Titolo1"/>
+        <w:pStyle w:val="Heading1"/>
         <w:rPr>
           <w:lang w:val="it-IT"/>
         </w:rPr>
@@ -3738,7 +3738,7 @@
     </w:p>
     <w:p>
       <w:pPr>
-        <w:pStyle w:val="Titolo2"/>
+        <w:pStyle w:val="Heading2"/>
         <w:rPr>
           <w:lang w:val="it-IT"/>
         </w:rPr>
@@ -3754,7 +3754,7 @@
     </w:p>
     <w:p>
       <w:pPr>
-        <w:pStyle w:val="Titolo2"/>
+        <w:pStyle w:val="Heading2"/>
         <w:rPr>
           <w:lang w:val="it-IT"/>
         </w:rPr>
@@ -3770,7 +3770,7 @@
     </w:p>
     <w:p>
       <w:pPr>
-        <w:pStyle w:val="Titolo2"/>
+        <w:pStyle w:val="Heading2"/>
         <w:rPr>
           <w:lang w:val="it-IT"/>
         </w:rPr>
@@ -3786,7 +3786,7 @@
     </w:p>
     <w:p>
       <w:pPr>
-        <w:pStyle w:val="Titolo2"/>
+        <w:pStyle w:val="Heading2"/>
         <w:rPr>
           <w:lang w:val="it-IT"/>
         </w:rPr>
@@ -3802,7 +3802,7 @@
     </w:p>
     <w:p>
       <w:pPr>
-        <w:pStyle w:val="Titolo1"/>
+        <w:pStyle w:val="Heading1"/>
         <w:rPr>
           <w:lang w:val="it-IT"/>
         </w:rPr>
@@ -3818,7 +3818,7 @@
     </w:p>
     <w:p>
       <w:pPr>
-        <w:pStyle w:val="Titolo2"/>
+        <w:pStyle w:val="Heading2"/>
         <w:rPr>
           <w:lang w:val="it-IT"/>
         </w:rPr>
@@ -3834,7 +3834,7 @@
     </w:p>
     <w:p>
       <w:pPr>
-        <w:pStyle w:val="Titolo3"/>
+        <w:pStyle w:val="Heading3"/>
         <w:rPr>
           <w:rFonts w:ascii="Calibri" w:hAnsi="Calibri" w:cs="Calibri"/>
           <w:lang w:val="it-IT"/>
@@ -3852,7 +3852,7 @@
     </w:p>
     <w:p>
       <w:pPr>
-        <w:pStyle w:val="Paragrafoelenco"/>
+        <w:pStyle w:val="ListParagraph"/>
         <w:numPr>
           <w:ilvl w:val="0"/>
           <w:numId w:val="4"/>
@@ -3870,7 +3870,7 @@
     </w:p>
     <w:p>
       <w:pPr>
-        <w:pStyle w:val="Paragrafoelenco"/>
+        <w:pStyle w:val="ListParagraph"/>
         <w:numPr>
           <w:ilvl w:val="1"/>
           <w:numId w:val="4"/>
@@ -3888,7 +3888,7 @@
     </w:p>
     <w:p>
       <w:pPr>
-        <w:pStyle w:val="Paragrafoelenco"/>
+        <w:pStyle w:val="ListParagraph"/>
         <w:numPr>
           <w:ilvl w:val="1"/>
           <w:numId w:val="4"/>
@@ -3919,7 +3919,7 @@
     </w:p>
     <w:p>
       <w:pPr>
-        <w:pStyle w:val="Paragrafoelenco"/>
+        <w:pStyle w:val="ListParagraph"/>
         <w:numPr>
           <w:ilvl w:val="1"/>
           <w:numId w:val="4"/>
@@ -3950,7 +3950,7 @@
     </w:p>
     <w:p>
       <w:pPr>
-        <w:pStyle w:val="Paragrafoelenco"/>
+        <w:pStyle w:val="ListParagraph"/>
         <w:numPr>
           <w:ilvl w:val="2"/>
           <w:numId w:val="4"/>
@@ -3968,7 +3968,7 @@
     </w:p>
     <w:p>
       <w:pPr>
-        <w:pStyle w:val="Paragrafoelenco"/>
+        <w:pStyle w:val="ListParagraph"/>
         <w:numPr>
           <w:ilvl w:val="2"/>
           <w:numId w:val="4"/>
@@ -3986,7 +3986,7 @@
     </w:p>
     <w:p>
       <w:pPr>
-        <w:pStyle w:val="Paragrafoelenco"/>
+        <w:pStyle w:val="ListParagraph"/>
         <w:numPr>
           <w:ilvl w:val="2"/>
           <w:numId w:val="4"/>
@@ -4004,7 +4004,7 @@
     </w:p>
     <w:p>
       <w:pPr>
-        <w:pStyle w:val="Paragrafoelenco"/>
+        <w:pStyle w:val="ListParagraph"/>
         <w:numPr>
           <w:ilvl w:val="0"/>
           <w:numId w:val="4"/>
@@ -4048,7 +4048,7 @@
     </w:p>
     <w:p>
       <w:pPr>
-        <w:pStyle w:val="Paragrafoelenco"/>
+        <w:pStyle w:val="ListParagraph"/>
         <w:numPr>
           <w:ilvl w:val="0"/>
           <w:numId w:val="4"/>
@@ -4079,7 +4079,7 @@
     </w:p>
     <w:p>
       <w:pPr>
-        <w:pStyle w:val="Paragrafoelenco"/>
+        <w:pStyle w:val="ListParagraph"/>
         <w:numPr>
           <w:ilvl w:val="1"/>
           <w:numId w:val="4"/>
@@ -4097,7 +4097,7 @@
     </w:p>
     <w:p>
       <w:pPr>
-        <w:pStyle w:val="Paragrafoelenco"/>
+        <w:pStyle w:val="ListParagraph"/>
         <w:numPr>
           <w:ilvl w:val="1"/>
           <w:numId w:val="4"/>
@@ -4141,7 +4141,7 @@
     </w:p>
     <w:p>
       <w:pPr>
-        <w:pStyle w:val="Paragrafoelenco"/>
+        <w:pStyle w:val="ListParagraph"/>
         <w:numPr>
           <w:ilvl w:val="1"/>
           <w:numId w:val="4"/>
@@ -4159,7 +4159,7 @@
     </w:p>
     <w:p>
       <w:pPr>
-        <w:pStyle w:val="Titolo3"/>
+        <w:pStyle w:val="Heading3"/>
         <w:rPr>
           <w:rFonts w:ascii="Calibri" w:hAnsi="Calibri" w:cs="Calibri"/>
           <w:lang w:val="it-IT"/>
@@ -4177,7 +4177,7 @@
     </w:p>
     <w:p>
       <w:pPr>
-        <w:pStyle w:val="Paragrafoelenco"/>
+        <w:pStyle w:val="ListParagraph"/>
         <w:numPr>
           <w:ilvl w:val="0"/>
           <w:numId w:val="7"/>
@@ -4221,7 +4221,7 @@
     </w:p>
     <w:p>
       <w:pPr>
-        <w:pStyle w:val="Paragrafoelenco"/>
+        <w:pStyle w:val="ListParagraph"/>
         <w:numPr>
           <w:ilvl w:val="1"/>
           <w:numId w:val="7"/>
@@ -4252,7 +4252,7 @@
     </w:p>
     <w:p>
       <w:pPr>
-        <w:pStyle w:val="Paragrafoelenco"/>
+        <w:pStyle w:val="ListParagraph"/>
         <w:numPr>
           <w:ilvl w:val="1"/>
           <w:numId w:val="7"/>
@@ -4270,7 +4270,7 @@
     </w:p>
     <w:p>
       <w:pPr>
-        <w:pStyle w:val="Paragrafoelenco"/>
+        <w:pStyle w:val="ListParagraph"/>
         <w:numPr>
           <w:ilvl w:val="1"/>
           <w:numId w:val="7"/>
@@ -4301,7 +4301,7 @@
     </w:p>
     <w:p>
       <w:pPr>
-        <w:pStyle w:val="Paragrafoelenco"/>
+        <w:pStyle w:val="ListParagraph"/>
         <w:numPr>
           <w:ilvl w:val="2"/>
           <w:numId w:val="7"/>
@@ -4320,7 +4320,7 @@
     </w:p>
     <w:p>
       <w:pPr>
-        <w:pStyle w:val="Paragrafoelenco"/>
+        <w:pStyle w:val="ListParagraph"/>
         <w:numPr>
           <w:ilvl w:val="1"/>
           <w:numId w:val="7"/>
@@ -4365,7 +4365,7 @@
     </w:p>
     <w:p>
       <w:pPr>
-        <w:pStyle w:val="Paragrafoelenco"/>
+        <w:pStyle w:val="ListParagraph"/>
         <w:numPr>
           <w:ilvl w:val="2"/>
           <w:numId w:val="7"/>
@@ -4396,7 +4396,7 @@
     </w:p>
     <w:p>
       <w:pPr>
-        <w:pStyle w:val="Paragrafoelenco"/>
+        <w:pStyle w:val="ListParagraph"/>
         <w:numPr>
           <w:ilvl w:val="3"/>
           <w:numId w:val="7"/>
@@ -4414,7 +4414,7 @@
     </w:p>
     <w:p>
       <w:pPr>
-        <w:pStyle w:val="Paragrafoelenco"/>
+        <w:pStyle w:val="ListParagraph"/>
         <w:numPr>
           <w:ilvl w:val="3"/>
           <w:numId w:val="7"/>
@@ -4445,7 +4445,7 @@
     </w:p>
     <w:p>
       <w:pPr>
-        <w:pStyle w:val="Paragrafoelenco"/>
+        <w:pStyle w:val="ListParagraph"/>
         <w:numPr>
           <w:ilvl w:val="3"/>
           <w:numId w:val="7"/>
@@ -4476,7 +4476,7 @@
     </w:p>
     <w:p>
       <w:pPr>
-        <w:pStyle w:val="Paragrafoelenco"/>
+        <w:pStyle w:val="ListParagraph"/>
         <w:numPr>
           <w:ilvl w:val="2"/>
           <w:numId w:val="7"/>
@@ -4507,7 +4507,7 @@
     </w:p>
     <w:p>
       <w:pPr>
-        <w:pStyle w:val="Paragrafoelenco"/>
+        <w:pStyle w:val="ListParagraph"/>
         <w:numPr>
           <w:ilvl w:val="1"/>
           <w:numId w:val="7"/>
@@ -4538,7 +4538,7 @@
     </w:p>
     <w:p>
       <w:pPr>
-        <w:pStyle w:val="Paragrafoelenco"/>
+        <w:pStyle w:val="ListParagraph"/>
         <w:numPr>
           <w:ilvl w:val="2"/>
           <w:numId w:val="7"/>
@@ -4569,7 +4569,7 @@
     </w:p>
     <w:p>
       <w:pPr>
-        <w:pStyle w:val="Paragrafoelenco"/>
+        <w:pStyle w:val="ListParagraph"/>
         <w:numPr>
           <w:ilvl w:val="3"/>
           <w:numId w:val="7"/>
@@ -4600,7 +4600,7 @@
     </w:p>
     <w:p>
       <w:pPr>
-        <w:pStyle w:val="Paragrafoelenco"/>
+        <w:pStyle w:val="ListParagraph"/>
         <w:numPr>
           <w:ilvl w:val="3"/>
           <w:numId w:val="7"/>
@@ -4631,7 +4631,7 @@
     </w:p>
     <w:p>
       <w:pPr>
-        <w:pStyle w:val="Paragrafoelenco"/>
+        <w:pStyle w:val="ListParagraph"/>
         <w:numPr>
           <w:ilvl w:val="2"/>
           <w:numId w:val="7"/>
@@ -4649,7 +4649,7 @@
     </w:p>
     <w:p>
       <w:pPr>
-        <w:pStyle w:val="Paragrafoelenco"/>
+        <w:pStyle w:val="ListParagraph"/>
         <w:numPr>
           <w:ilvl w:val="0"/>
           <w:numId w:val="7"/>
@@ -4667,7 +4667,7 @@
     </w:p>
     <w:p>
       <w:pPr>
-        <w:pStyle w:val="Paragrafoelenco"/>
+        <w:pStyle w:val="ListParagraph"/>
         <w:numPr>
           <w:ilvl w:val="1"/>
           <w:numId w:val="7"/>
@@ -4711,7 +4711,7 @@
     </w:p>
     <w:p>
       <w:pPr>
-        <w:pStyle w:val="Paragrafoelenco"/>
+        <w:pStyle w:val="ListParagraph"/>
         <w:numPr>
           <w:ilvl w:val="1"/>
           <w:numId w:val="7"/>
@@ -4742,7 +4742,7 @@
     </w:p>
     <w:p>
       <w:pPr>
-        <w:pStyle w:val="Paragrafoelenco"/>
+        <w:pStyle w:val="ListParagraph"/>
         <w:numPr>
           <w:ilvl w:val="0"/>
           <w:numId w:val="7"/>
@@ -4773,7 +4773,7 @@
     </w:p>
     <w:p>
       <w:pPr>
-        <w:pStyle w:val="Paragrafoelenco"/>
+        <w:pStyle w:val="ListParagraph"/>
         <w:numPr>
           <w:ilvl w:val="1"/>
           <w:numId w:val="7"/>
@@ -4791,7 +4791,7 @@
     </w:p>
     <w:p>
       <w:pPr>
-        <w:pStyle w:val="Paragrafoelenco"/>
+        <w:pStyle w:val="ListParagraph"/>
         <w:numPr>
           <w:ilvl w:val="0"/>
           <w:numId w:val="7"/>
@@ -4822,7 +4822,7 @@
     </w:p>
     <w:p>
       <w:pPr>
-        <w:pStyle w:val="Paragrafoelenco"/>
+        <w:pStyle w:val="ListParagraph"/>
         <w:numPr>
           <w:ilvl w:val="1"/>
           <w:numId w:val="7"/>
@@ -4840,7 +4840,7 @@
     </w:p>
     <w:p>
       <w:pPr>
-        <w:pStyle w:val="Paragrafoelenco"/>
+        <w:pStyle w:val="ListParagraph"/>
         <w:numPr>
           <w:ilvl w:val="0"/>
           <w:numId w:val="7"/>
@@ -4871,7 +4871,7 @@
     </w:p>
     <w:p>
       <w:pPr>
-        <w:pStyle w:val="Paragrafoelenco"/>
+        <w:pStyle w:val="ListParagraph"/>
         <w:numPr>
           <w:ilvl w:val="0"/>
           <w:numId w:val="7"/>
@@ -4889,7 +4889,7 @@
     </w:p>
     <w:p>
       <w:pPr>
-        <w:pStyle w:val="Paragrafoelenco"/>
+        <w:pStyle w:val="ListParagraph"/>
         <w:numPr>
           <w:ilvl w:val="0"/>
           <w:numId w:val="7"/>
@@ -4907,7 +4907,7 @@
     </w:p>
     <w:p>
       <w:pPr>
-        <w:pStyle w:val="Paragrafoelenco"/>
+        <w:pStyle w:val="ListParagraph"/>
         <w:numPr>
           <w:ilvl w:val="0"/>
           <w:numId w:val="7"/>
@@ -4925,7 +4925,7 @@
     </w:p>
     <w:p>
       <w:pPr>
-        <w:pStyle w:val="Paragrafoelenco"/>
+        <w:pStyle w:val="ListParagraph"/>
         <w:numPr>
           <w:ilvl w:val="0"/>
           <w:numId w:val="7"/>
@@ -4956,7 +4956,7 @@
     </w:p>
     <w:p>
       <w:pPr>
-        <w:pStyle w:val="Titolo3"/>
+        <w:pStyle w:val="Heading3"/>
         <w:rPr>
           <w:rFonts w:ascii="Calibri" w:hAnsi="Calibri" w:cs="Calibri"/>
           <w:lang w:val="it-IT"/>
@@ -4974,7 +4974,7 @@
     </w:p>
     <w:p>
       <w:pPr>
-        <w:pStyle w:val="Paragrafoelenco"/>
+        <w:pStyle w:val="ListParagraph"/>
         <w:numPr>
           <w:ilvl w:val="0"/>
           <w:numId w:val="9"/>
@@ -4992,7 +4992,7 @@
     </w:p>
     <w:p>
       <w:pPr>
-        <w:pStyle w:val="Paragrafoelenco"/>
+        <w:pStyle w:val="ListParagraph"/>
         <w:numPr>
           <w:ilvl w:val="0"/>
           <w:numId w:val="9"/>
@@ -5010,7 +5010,7 @@
     </w:p>
     <w:p>
       <w:pPr>
-        <w:pStyle w:val="Paragrafoelenco"/>
+        <w:pStyle w:val="ListParagraph"/>
         <w:numPr>
           <w:ilvl w:val="1"/>
           <w:numId w:val="9"/>
@@ -5028,7 +5028,7 @@
     </w:p>
     <w:p>
       <w:pPr>
-        <w:pStyle w:val="Paragrafoelenco"/>
+        <w:pStyle w:val="ListParagraph"/>
         <w:numPr>
           <w:ilvl w:val="0"/>
           <w:numId w:val="9"/>
@@ -5046,7 +5046,7 @@
     </w:p>
     <w:p>
       <w:pPr>
-        <w:pStyle w:val="Paragrafoelenco"/>
+        <w:pStyle w:val="ListParagraph"/>
         <w:numPr>
           <w:ilvl w:val="0"/>
           <w:numId w:val="9"/>
@@ -5064,7 +5064,7 @@
     </w:p>
     <w:p>
       <w:pPr>
-        <w:pStyle w:val="Paragrafoelenco"/>
+        <w:pStyle w:val="ListParagraph"/>
         <w:numPr>
           <w:ilvl w:val="0"/>
           <w:numId w:val="9"/>
@@ -5102,7 +5102,7 @@
     </w:p>
     <w:p>
       <w:pPr>
-        <w:pStyle w:val="Titolo2"/>
+        <w:pStyle w:val="Heading2"/>
         <w:rPr>
           <w:lang w:val="it-IT"/>
         </w:rPr>
@@ -5119,7 +5119,7 @@
     </w:p>
     <w:p>
       <w:pPr>
-        <w:pStyle w:val="Titolo3"/>
+        <w:pStyle w:val="Heading3"/>
         <w:rPr>
           <w:lang w:val="it-IT"/>
         </w:rPr>
@@ -5135,7 +5135,7 @@
     </w:p>
     <w:p>
       <w:pPr>
-        <w:pStyle w:val="Titolo3"/>
+        <w:pStyle w:val="Heading3"/>
         <w:rPr>
           <w:lang w:val="it-IT"/>
         </w:rPr>
@@ -5151,7 +5151,7 @@
     </w:p>
     <w:p>
       <w:pPr>
-        <w:pStyle w:val="Titolo3"/>
+        <w:pStyle w:val="Heading3"/>
         <w:rPr>
           <w:lang w:val="it-IT"/>
         </w:rPr>
@@ -5167,7 +5167,7 @@
     </w:p>
     <w:p>
       <w:pPr>
-        <w:pStyle w:val="Titolo3"/>
+        <w:pStyle w:val="Heading3"/>
         <w:rPr>
           <w:lang w:val="it-IT"/>
         </w:rPr>
@@ -5183,7 +5183,7 @@
     </w:p>
     <w:p>
       <w:pPr>
-        <w:pStyle w:val="Titolo2"/>
+        <w:pStyle w:val="Heading2"/>
         <w:rPr>
           <w:lang w:val="it-IT"/>
         </w:rPr>
@@ -5199,7 +5199,7 @@
     </w:p>
     <w:p>
       <w:pPr>
-        <w:pStyle w:val="Paragrafoelenco"/>
+        <w:pStyle w:val="ListParagraph"/>
         <w:numPr>
           <w:ilvl w:val="0"/>
           <w:numId w:val="11"/>
@@ -5208,29 +5208,10 @@
           <w:lang w:val="it-IT"/>
         </w:rPr>
       </w:pPr>
-      <w:r>
-        <w:rPr>
-          <w:lang w:val="it-IT"/>
-        </w:rPr>
-        <w:t xml:space="preserve">Ogni elettore </w:t>
-      </w:r>
-      <w:r>
-        <w:rPr>
-          <w:rFonts w:ascii="Calibri" w:hAnsi="Calibri" w:cs="Calibri"/>
-          <w:lang w:val="it-IT"/>
-        </w:rPr>
-        <w:t>è</w:t>
-      </w:r>
-      <w:r>
-        <w:rPr>
-          <w:lang w:val="it-IT"/>
-        </w:rPr>
-        <w:t xml:space="preserve"> identificato da un username generato dalla concatenazione del nome e cognome seguito da un numero</w:t>
-      </w:r>
-    </w:p>
-    <w:p>
-      <w:pPr>
-        <w:pStyle w:val="Paragrafoelenco"/>
+    </w:p>
+    <w:p>
+      <w:pPr>
+        <w:pStyle w:val="ListParagraph"/>
         <w:numPr>
           <w:ilvl w:val="0"/>
           <w:numId w:val="11"/>
@@ -5248,7 +5229,7 @@
     </w:p>
     <w:p>
       <w:pPr>
-        <w:pStyle w:val="Paragrafoelenco"/>
+        <w:pStyle w:val="ListParagraph"/>
         <w:numPr>
           <w:ilvl w:val="0"/>
           <w:numId w:val="11"/>
@@ -5279,7 +5260,7 @@
     </w:p>
     <w:p>
       <w:pPr>
-        <w:pStyle w:val="Titolo3"/>
+        <w:pStyle w:val="Heading3"/>
         <w:rPr>
           <w:lang w:val="it-IT"/>
         </w:rPr>
@@ -5295,7 +5276,7 @@
     </w:p>
     <w:p>
       <w:pPr>
-        <w:pStyle w:val="Titolo3"/>
+        <w:pStyle w:val="Heading3"/>
         <w:rPr>
           <w:lang w:val="it-IT"/>
         </w:rPr>
@@ -5311,7 +5292,7 @@
     </w:p>
     <w:p>
       <w:pPr>
-        <w:pStyle w:val="Titolo3"/>
+        <w:pStyle w:val="Heading3"/>
         <w:rPr>
           <w:lang w:val="it-IT"/>
         </w:rPr>
@@ -5327,7 +5308,814 @@
     </w:p>
     <w:p>
       <w:pPr>
-        <w:pStyle w:val="Titolo1"/>
+        <w:pStyle w:val="ListParagraph"/>
+        <w:numPr>
+          <w:ilvl w:val="0"/>
+          <w:numId w:val="26"/>
+        </w:numPr>
+        <w:rPr>
+          <w:rFonts w:ascii="Calibri" w:hAnsi="Calibri" w:cs="Calibri"/>
+          <w:lang w:val="it-IT"/>
+        </w:rPr>
+      </w:pPr>
+      <w:r>
+        <w:rPr>
+          <w:rFonts w:ascii="Calibri" w:hAnsi="Calibri" w:cs="Calibri"/>
+          <w:lang w:val="it-IT"/>
+        </w:rPr>
+        <w:t>Per eseguire l’accesso al sistema e alle sue singole componenti, l’utente deve essere autenticato.</w:t>
+      </w:r>
+    </w:p>
+    <w:p>
+      <w:pPr>
+        <w:pStyle w:val="ListParagraph"/>
+        <w:numPr>
+          <w:ilvl w:val="0"/>
+          <w:numId w:val="26"/>
+        </w:numPr>
+        <w:rPr>
+          <w:rFonts w:ascii="Calibri" w:hAnsi="Calibri" w:cs="Calibri"/>
+          <w:lang w:val="it-IT"/>
+        </w:rPr>
+      </w:pPr>
+      <w:r>
+        <w:rPr>
+          <w:rFonts w:ascii="Calibri" w:hAnsi="Calibri" w:cs="Calibri"/>
+          <w:lang w:val="it-IT"/>
+        </w:rPr>
+        <w:t>Ogni utilizzatore del sistema di voto è univocamente identificato da un username</w:t>
+      </w:r>
+    </w:p>
+    <w:p>
+      <w:pPr>
+        <w:pStyle w:val="ListParagraph"/>
+        <w:numPr>
+          <w:ilvl w:val="1"/>
+          <w:numId w:val="26"/>
+        </w:numPr>
+        <w:rPr>
+          <w:rFonts w:ascii="Calibri" w:hAnsi="Calibri" w:cs="Calibri"/>
+          <w:lang w:val="it-IT"/>
+        </w:rPr>
+      </w:pPr>
+      <w:r>
+        <w:rPr>
+          <w:rFonts w:ascii="Calibri" w:hAnsi="Calibri" w:cs="Calibri"/>
+          <w:lang w:val="it-IT"/>
+        </w:rPr>
+        <w:t>L</w:t>
+      </w:r>
+      <w:r>
+        <w:rPr>
+          <w:rFonts w:ascii="Calibri" w:hAnsi="Calibri" w:cs="Calibri"/>
+          <w:lang w:val="it-IT"/>
+        </w:rPr>
+        <w:t xml:space="preserve">’username degli elettori </w:t>
+      </w:r>
+      <w:r>
+        <w:rPr>
+          <w:rFonts w:ascii="Calibri" w:hAnsi="Calibri" w:cs="Calibri"/>
+          <w:lang w:val="it-IT"/>
+        </w:rPr>
+        <w:t>deve essere automaticamente generato dal sistema</w:t>
+      </w:r>
+    </w:p>
+    <w:p>
+      <w:pPr>
+        <w:pStyle w:val="ListParagraph"/>
+        <w:numPr>
+          <w:ilvl w:val="1"/>
+          <w:numId w:val="26"/>
+        </w:numPr>
+        <w:rPr>
+          <w:rFonts w:ascii="Calibri" w:hAnsi="Calibri" w:cs="Calibri"/>
+          <w:lang w:val="it-IT"/>
+        </w:rPr>
+      </w:pPr>
+      <w:r>
+        <w:rPr>
+          <w:rFonts w:ascii="Calibri" w:hAnsi="Calibri" w:cs="Calibri"/>
+          <w:lang w:val="it-IT"/>
+        </w:rPr>
+        <w:t xml:space="preserve">L’username degli elettori deve </w:t>
+      </w:r>
+      <w:r>
+        <w:rPr>
+          <w:rFonts w:ascii="Calibri" w:hAnsi="Calibri" w:cs="Calibri"/>
+          <w:lang w:val="it-IT"/>
+        </w:rPr>
+        <w:t>coincide</w:t>
+      </w:r>
+      <w:r>
+        <w:rPr>
+          <w:rFonts w:ascii="Calibri" w:hAnsi="Calibri" w:cs="Calibri"/>
+          <w:lang w:val="it-IT"/>
+        </w:rPr>
+        <w:t>re</w:t>
+      </w:r>
+      <w:r>
+        <w:rPr>
+          <w:rFonts w:ascii="Calibri" w:hAnsi="Calibri" w:cs="Calibri"/>
+          <w:lang w:val="it-IT"/>
+        </w:rPr>
+        <w:t xml:space="preserve"> con la concatenazione del nome e cognome dell’elettore </w:t>
+      </w:r>
+      <w:r>
+        <w:rPr>
+          <w:rFonts w:ascii="Calibri" w:hAnsi="Calibri" w:cs="Calibri"/>
+          <w:lang w:val="it-IT"/>
+        </w:rPr>
+        <w:t xml:space="preserve">stesso </w:t>
+      </w:r>
+      <w:r>
+        <w:rPr>
+          <w:rFonts w:ascii="Calibri" w:hAnsi="Calibri" w:cs="Calibri"/>
+          <w:lang w:val="it-IT"/>
+        </w:rPr>
+        <w:t>seguit</w:t>
+      </w:r>
+      <w:r>
+        <w:rPr>
+          <w:rFonts w:ascii="Calibri" w:hAnsi="Calibri" w:cs="Calibri"/>
+          <w:lang w:val="it-IT"/>
+        </w:rPr>
+        <w:t>a</w:t>
+      </w:r>
+      <w:r>
+        <w:rPr>
+          <w:rFonts w:ascii="Calibri" w:hAnsi="Calibri" w:cs="Calibri"/>
+          <w:lang w:val="it-IT"/>
+        </w:rPr>
+        <w:t xml:space="preserve"> da un numero intero</w:t>
+      </w:r>
+      <w:r>
+        <w:rPr>
+          <w:rFonts w:ascii="Calibri" w:hAnsi="Calibri" w:cs="Calibri"/>
+          <w:lang w:val="it-IT"/>
+        </w:rPr>
+        <w:t xml:space="preserve"> positivo</w:t>
+      </w:r>
+      <w:r>
+        <w:rPr>
+          <w:rFonts w:ascii="Calibri" w:hAnsi="Calibri" w:cs="Calibri"/>
+          <w:lang w:val="it-IT"/>
+        </w:rPr>
+        <w:t>.</w:t>
+      </w:r>
+    </w:p>
+    <w:p>
+      <w:pPr>
+        <w:pStyle w:val="ListParagraph"/>
+        <w:numPr>
+          <w:ilvl w:val="0"/>
+          <w:numId w:val="26"/>
+        </w:numPr>
+        <w:rPr>
+          <w:rFonts w:ascii="Calibri" w:hAnsi="Calibri" w:cs="Calibri"/>
+          <w:lang w:val="it-IT"/>
+        </w:rPr>
+      </w:pPr>
+      <w:r>
+        <w:rPr>
+          <w:rFonts w:ascii="Calibri" w:hAnsi="Calibri" w:cs="Calibri"/>
+          <w:lang w:val="it-IT"/>
+        </w:rPr>
+        <w:t>I software di gestione delle votazioni e quello di esecuzione delle votazioni devono essere “fisicamente” separati. Devono, quindi, esistere due software diversi.</w:t>
+      </w:r>
+    </w:p>
+    <w:p>
+      <w:pPr>
+        <w:pStyle w:val="ListParagraph"/>
+        <w:numPr>
+          <w:ilvl w:val="0"/>
+          <w:numId w:val="26"/>
+        </w:numPr>
+        <w:rPr>
+          <w:rFonts w:ascii="Calibri" w:hAnsi="Calibri" w:cs="Calibri"/>
+          <w:lang w:val="it-IT"/>
+        </w:rPr>
+      </w:pPr>
+      <w:r>
+        <w:rPr>
+          <w:rFonts w:ascii="Calibri" w:hAnsi="Calibri" w:cs="Calibri"/>
+          <w:lang w:val="it-IT"/>
+        </w:rPr>
+        <w:t>A ciascuna credenziale del sistema deve essere associato un ruolo</w:t>
+      </w:r>
+    </w:p>
+    <w:p>
+      <w:pPr>
+        <w:pStyle w:val="ListParagraph"/>
+        <w:numPr>
+          <w:ilvl w:val="1"/>
+          <w:numId w:val="26"/>
+        </w:numPr>
+        <w:rPr>
+          <w:rFonts w:ascii="Calibri" w:hAnsi="Calibri" w:cs="Calibri"/>
+          <w:lang w:val="it-IT"/>
+        </w:rPr>
+      </w:pPr>
+      <w:r>
+        <w:rPr>
+          <w:rFonts w:ascii="Calibri" w:hAnsi="Calibri" w:cs="Calibri"/>
+          <w:lang w:val="it-IT"/>
+        </w:rPr>
+        <w:t>I ruoli sono ELECTOR e MANAGER</w:t>
+      </w:r>
+    </w:p>
+    <w:p>
+      <w:pPr>
+        <w:pStyle w:val="ListParagraph"/>
+        <w:numPr>
+          <w:ilvl w:val="1"/>
+          <w:numId w:val="26"/>
+        </w:numPr>
+        <w:rPr>
+          <w:rFonts w:ascii="Calibri" w:hAnsi="Calibri" w:cs="Calibri"/>
+          <w:lang w:val="it-IT"/>
+        </w:rPr>
+      </w:pPr>
+      <w:r>
+        <w:rPr>
+          <w:rFonts w:ascii="Calibri" w:hAnsi="Calibri" w:cs="Calibri"/>
+          <w:lang w:val="it-IT"/>
+        </w:rPr>
+        <w:t>Solo credenziali associate al ruolo MANAGER devono consentire l’accesso al software gestionale.</w:t>
+      </w:r>
+    </w:p>
+    <w:p>
+      <w:pPr>
+        <w:pStyle w:val="ListParagraph"/>
+        <w:numPr>
+          <w:ilvl w:val="1"/>
+          <w:numId w:val="26"/>
+        </w:numPr>
+        <w:rPr>
+          <w:rFonts w:ascii="Calibri" w:hAnsi="Calibri" w:cs="Calibri"/>
+          <w:lang w:val="it-IT"/>
+        </w:rPr>
+      </w:pPr>
+      <w:r>
+        <w:rPr>
+          <w:rFonts w:ascii="Calibri" w:hAnsi="Calibri" w:cs="Calibri"/>
+          <w:lang w:val="it-IT"/>
+        </w:rPr>
+        <w:t>Solo credenziali associate al ruolo ELECTOR devono consentire l’accesso al software di votazione</w:t>
+      </w:r>
+    </w:p>
+    <w:p>
+      <w:pPr>
+        <w:pStyle w:val="ListParagraph"/>
+        <w:numPr>
+          <w:ilvl w:val="0"/>
+          <w:numId w:val="26"/>
+        </w:numPr>
+        <w:rPr>
+          <w:rFonts w:ascii="Calibri" w:hAnsi="Calibri" w:cs="Calibri"/>
+          <w:lang w:val="it-IT"/>
+        </w:rPr>
+      </w:pPr>
+      <w:r>
+        <w:rPr>
+          <w:rFonts w:ascii="Calibri" w:hAnsi="Calibri" w:cs="Calibri"/>
+          <w:lang w:val="it-IT"/>
+        </w:rPr>
+        <w:t xml:space="preserve">Le API dedicate alla gestione delle sessioni di voto, degli elettori e dei gruppi di elettori devono essere protette e l’accesso deve essere </w:t>
+      </w:r>
+      <w:r>
+        <w:rPr>
+          <w:rFonts w:ascii="Calibri" w:hAnsi="Calibri" w:cs="Calibri"/>
+          <w:lang w:val="it-IT"/>
+        </w:rPr>
+        <w:t>concesso solo al MANAGER.</w:t>
+      </w:r>
+    </w:p>
+    <w:p>
+      <w:pPr>
+        <w:pStyle w:val="ListParagraph"/>
+        <w:numPr>
+          <w:ilvl w:val="0"/>
+          <w:numId w:val="26"/>
+        </w:numPr>
+        <w:rPr>
+          <w:rFonts w:ascii="Calibri" w:hAnsi="Calibri" w:cs="Calibri"/>
+          <w:lang w:val="it-IT"/>
+        </w:rPr>
+      </w:pPr>
+      <w:r>
+        <w:rPr>
+          <w:rFonts w:ascii="Calibri" w:hAnsi="Calibri" w:cs="Calibri"/>
+          <w:lang w:val="it-IT"/>
+        </w:rPr>
+        <w:t xml:space="preserve">L’autenticazione deve avvenire tramite la coppia username-password. </w:t>
+      </w:r>
+    </w:p>
+    <w:p>
+      <w:pPr>
+        <w:pStyle w:val="ListParagraph"/>
+        <w:numPr>
+          <w:ilvl w:val="1"/>
+          <w:numId w:val="26"/>
+        </w:numPr>
+        <w:rPr>
+          <w:rFonts w:ascii="Calibri" w:hAnsi="Calibri" w:cs="Calibri"/>
+          <w:lang w:val="it-IT"/>
+        </w:rPr>
+      </w:pPr>
+      <w:r>
+        <w:rPr>
+          <w:rFonts w:ascii="Calibri" w:hAnsi="Calibri" w:cs="Calibri"/>
+          <w:lang w:val="it-IT"/>
+        </w:rPr>
+        <w:t xml:space="preserve">La password è una sequenza di caratteri alfanumerici e simboli di almeno </w:t>
+      </w:r>
+      <w:proofErr w:type="gramStart"/>
+      <w:r>
+        <w:rPr>
+          <w:rFonts w:ascii="Calibri" w:hAnsi="Calibri" w:cs="Calibri"/>
+          <w:lang w:val="it-IT"/>
+        </w:rPr>
+        <w:t>8</w:t>
+      </w:r>
+      <w:proofErr w:type="gramEnd"/>
+      <w:r>
+        <w:rPr>
+          <w:rFonts w:ascii="Calibri" w:hAnsi="Calibri" w:cs="Calibri"/>
+          <w:lang w:val="it-IT"/>
+        </w:rPr>
+        <w:t xml:space="preserve"> caratteri</w:t>
+      </w:r>
+    </w:p>
+    <w:p>
+      <w:pPr>
+        <w:pStyle w:val="ListParagraph"/>
+        <w:numPr>
+          <w:ilvl w:val="0"/>
+          <w:numId w:val="26"/>
+        </w:numPr>
+        <w:rPr>
+          <w:rFonts w:ascii="Calibri" w:hAnsi="Calibri" w:cs="Calibri"/>
+          <w:lang w:val="it-IT"/>
+        </w:rPr>
+      </w:pPr>
+      <w:r>
+        <w:rPr>
+          <w:rFonts w:ascii="Calibri" w:hAnsi="Calibri" w:cs="Calibri"/>
+          <w:lang w:val="it-IT"/>
+        </w:rPr>
+        <w:t xml:space="preserve">La persistenza della sessione dell’utente autenticato deve avvenire attraverso token JWT. </w:t>
+      </w:r>
+    </w:p>
+    <w:p>
+      <w:pPr>
+        <w:pStyle w:val="ListParagraph"/>
+        <w:numPr>
+          <w:ilvl w:val="1"/>
+          <w:numId w:val="26"/>
+        </w:numPr>
+        <w:rPr>
+          <w:rFonts w:ascii="Calibri" w:hAnsi="Calibri" w:cs="Calibri"/>
+          <w:lang w:val="it-IT"/>
+        </w:rPr>
+      </w:pPr>
+      <w:r>
+        <w:rPr>
+          <w:rFonts w:ascii="Calibri" w:hAnsi="Calibri" w:cs="Calibri"/>
+          <w:lang w:val="it-IT"/>
+        </w:rPr>
+        <w:t>Il server deve rilasciare un Access Token ed un Refresh Token</w:t>
+      </w:r>
+    </w:p>
+    <w:p>
+      <w:pPr>
+        <w:pStyle w:val="ListParagraph"/>
+        <w:numPr>
+          <w:ilvl w:val="1"/>
+          <w:numId w:val="26"/>
+        </w:numPr>
+        <w:rPr>
+          <w:rFonts w:ascii="Calibri" w:hAnsi="Calibri" w:cs="Calibri"/>
+          <w:lang w:val="it-IT"/>
+        </w:rPr>
+      </w:pPr>
+      <w:r>
+        <w:rPr>
+          <w:rFonts w:ascii="Calibri" w:hAnsi="Calibri" w:cs="Calibri"/>
+          <w:lang w:val="it-IT"/>
+        </w:rPr>
+        <w:t>L’Access Token deve essere associato a tutte le chiamate svolte da un qualsiasi utente autenticato del sistema</w:t>
+      </w:r>
+    </w:p>
+    <w:p>
+      <w:pPr>
+        <w:pStyle w:val="ListParagraph"/>
+        <w:numPr>
+          <w:ilvl w:val="1"/>
+          <w:numId w:val="26"/>
+        </w:numPr>
+        <w:rPr>
+          <w:rFonts w:ascii="Calibri" w:hAnsi="Calibri" w:cs="Calibri"/>
+          <w:lang w:val="it-IT"/>
+        </w:rPr>
+      </w:pPr>
+      <w:r>
+        <w:rPr>
+          <w:rFonts w:ascii="Calibri" w:hAnsi="Calibri" w:cs="Calibri"/>
+          <w:lang w:val="it-IT"/>
+        </w:rPr>
+        <w:t xml:space="preserve">Il server deve rifiutare le chiamate </w:t>
+      </w:r>
+      <w:r>
+        <w:rPr>
+          <w:rFonts w:ascii="Calibri" w:hAnsi="Calibri" w:cs="Calibri"/>
+          <w:lang w:val="it-IT"/>
+        </w:rPr>
+        <w:t>a cui non è allegato l’Access Token</w:t>
+      </w:r>
+    </w:p>
+    <w:p>
+      <w:pPr>
+        <w:pStyle w:val="ListParagraph"/>
+        <w:numPr>
+          <w:ilvl w:val="1"/>
+          <w:numId w:val="26"/>
+        </w:numPr>
+        <w:rPr>
+          <w:rFonts w:ascii="Calibri" w:hAnsi="Calibri" w:cs="Calibri"/>
+          <w:lang w:val="it-IT"/>
+        </w:rPr>
+      </w:pPr>
+      <w:r>
+        <w:rPr>
+          <w:rFonts w:ascii="Calibri" w:hAnsi="Calibri" w:cs="Calibri"/>
+          <w:lang w:val="it-IT"/>
+        </w:rPr>
+        <w:t xml:space="preserve">La validità dell’Access Token deve essere di </w:t>
+      </w:r>
+      <w:proofErr w:type="gramStart"/>
+      <w:r>
+        <w:rPr>
+          <w:rFonts w:ascii="Calibri" w:hAnsi="Calibri" w:cs="Calibri"/>
+          <w:lang w:val="it-IT"/>
+        </w:rPr>
+        <w:t>10</w:t>
+      </w:r>
+      <w:proofErr w:type="gramEnd"/>
+      <w:r>
+        <w:rPr>
+          <w:rFonts w:ascii="Calibri" w:hAnsi="Calibri" w:cs="Calibri"/>
+          <w:lang w:val="it-IT"/>
+        </w:rPr>
+        <w:t xml:space="preserve"> minuti</w:t>
+      </w:r>
+    </w:p>
+    <w:p>
+      <w:pPr>
+        <w:pStyle w:val="ListParagraph"/>
+        <w:numPr>
+          <w:ilvl w:val="1"/>
+          <w:numId w:val="26"/>
+        </w:numPr>
+        <w:rPr>
+          <w:rFonts w:ascii="Calibri" w:hAnsi="Calibri" w:cs="Calibri"/>
+          <w:lang w:val="it-IT"/>
+        </w:rPr>
+      </w:pPr>
+      <w:r>
+        <w:rPr>
+          <w:rFonts w:ascii="Calibri" w:hAnsi="Calibri" w:cs="Calibri"/>
+          <w:lang w:val="it-IT"/>
+        </w:rPr>
+        <w:t>La validità del Refresh Token deve essere di 30 minuti</w:t>
+      </w:r>
+    </w:p>
+    <w:p>
+      <w:pPr>
+        <w:pStyle w:val="ListParagraph"/>
+        <w:numPr>
+          <w:ilvl w:val="1"/>
+          <w:numId w:val="26"/>
+        </w:numPr>
+        <w:rPr>
+          <w:rFonts w:ascii="Calibri" w:hAnsi="Calibri" w:cs="Calibri"/>
+          <w:lang w:val="it-IT"/>
+        </w:rPr>
+      </w:pPr>
+      <w:r>
+        <w:rPr>
+          <w:rFonts w:ascii="Calibri" w:hAnsi="Calibri" w:cs="Calibri"/>
+          <w:lang w:val="it-IT"/>
+        </w:rPr>
+        <w:t>Deve essere possibile generare un nuovo Access Token a partire dal Refresh Token (se questo è valido)</w:t>
+      </w:r>
+    </w:p>
+    <w:p>
+      <w:pPr>
+        <w:pStyle w:val="ListParagraph"/>
+        <w:numPr>
+          <w:ilvl w:val="1"/>
+          <w:numId w:val="26"/>
+        </w:numPr>
+        <w:rPr>
+          <w:rFonts w:ascii="Calibri" w:hAnsi="Calibri" w:cs="Calibri"/>
+          <w:lang w:val="it-IT"/>
+        </w:rPr>
+      </w:pPr>
+      <w:r>
+        <w:rPr>
+          <w:rFonts w:ascii="Calibri" w:hAnsi="Calibri" w:cs="Calibri"/>
+          <w:lang w:val="it-IT"/>
+        </w:rPr>
+        <w:t>Il possesso di entrambi i token non più validi implica il logout forzato dagli applicativi del sistema.</w:t>
+      </w:r>
+    </w:p>
+    <w:p>
+      <w:pPr>
+        <w:pStyle w:val="ListParagraph"/>
+        <w:numPr>
+          <w:ilvl w:val="0"/>
+          <w:numId w:val="26"/>
+        </w:numPr>
+        <w:rPr>
+          <w:rFonts w:ascii="Calibri" w:hAnsi="Calibri" w:cs="Calibri"/>
+          <w:lang w:val="it-IT"/>
+        </w:rPr>
+      </w:pPr>
+      <w:r>
+        <w:rPr>
+          <w:rFonts w:ascii="Calibri" w:hAnsi="Calibri" w:cs="Calibri"/>
+          <w:lang w:val="it-IT"/>
+        </w:rPr>
+        <w:t>Il sistema deve essere sempre disponibile</w:t>
+      </w:r>
+    </w:p>
+    <w:p>
+      <w:pPr>
+        <w:pStyle w:val="ListParagraph"/>
+        <w:numPr>
+          <w:ilvl w:val="1"/>
+          <w:numId w:val="26"/>
+        </w:numPr>
+        <w:rPr>
+          <w:rFonts w:ascii="Calibri" w:hAnsi="Calibri" w:cs="Calibri"/>
+          <w:lang w:val="it-IT"/>
+        </w:rPr>
+      </w:pPr>
+      <w:r>
+        <w:rPr>
+          <w:rFonts w:ascii="Calibri" w:hAnsi="Calibri" w:cs="Calibri"/>
+          <w:lang w:val="it-IT"/>
+        </w:rPr>
+        <w:lastRenderedPageBreak/>
+        <w:t>In caso di interruzioni del funzionamento del Sistema, ciascun utente che lo sta utilizzando al momento dell’interruzione</w:t>
+      </w:r>
+      <w:r>
+        <w:rPr>
+          <w:rFonts w:ascii="Calibri" w:hAnsi="Calibri" w:cs="Calibri"/>
+          <w:lang w:val="it-IT"/>
+        </w:rPr>
+        <w:t xml:space="preserve">, </w:t>
+      </w:r>
+      <w:r>
+        <w:rPr>
+          <w:rFonts w:ascii="Calibri" w:hAnsi="Calibri" w:cs="Calibri"/>
+          <w:lang w:val="it-IT"/>
+        </w:rPr>
+        <w:t>deve essere riportato</w:t>
+      </w:r>
+      <w:r>
+        <w:rPr>
+          <w:rFonts w:ascii="Calibri" w:hAnsi="Calibri" w:cs="Calibri"/>
+          <w:lang w:val="it-IT"/>
+        </w:rPr>
+        <w:t xml:space="preserve"> alla schermata di Login e ciascuna operazione in corso deve essere annullata.</w:t>
+      </w:r>
+    </w:p>
+    <w:p>
+      <w:pPr>
+        <w:pStyle w:val="ListParagraph"/>
+        <w:numPr>
+          <w:ilvl w:val="1"/>
+          <w:numId w:val="26"/>
+        </w:numPr>
+        <w:rPr>
+          <w:rFonts w:ascii="Calibri" w:hAnsi="Calibri" w:cs="Calibri"/>
+          <w:lang w:val="it-IT"/>
+        </w:rPr>
+      </w:pPr>
+      <w:r>
+        <w:rPr>
+          <w:rFonts w:ascii="Calibri" w:hAnsi="Calibri" w:cs="Calibri"/>
+          <w:lang w:val="it-IT"/>
+        </w:rPr>
+        <w:t>Quando il sistema o una sua parte torna disponibile in seguito ad una interruzione di servizio, deve consentire a ciascun utente di riprendere la propria attività e di rieseguire le eventuali operazioni annullate.</w:t>
+      </w:r>
+    </w:p>
+    <w:p>
+      <w:pPr>
+        <w:pStyle w:val="ListParagraph"/>
+        <w:numPr>
+          <w:ilvl w:val="0"/>
+          <w:numId w:val="26"/>
+        </w:numPr>
+        <w:rPr>
+          <w:rFonts w:ascii="Calibri" w:hAnsi="Calibri" w:cs="Calibri"/>
+          <w:lang w:val="it-IT"/>
+        </w:rPr>
+      </w:pPr>
+      <w:r>
+        <w:rPr>
+          <w:rFonts w:ascii="Calibri" w:hAnsi="Calibri" w:cs="Calibri"/>
+          <w:lang w:val="it-IT"/>
+        </w:rPr>
+        <w:t xml:space="preserve">Gli applicativi di gestione del sistema e di voto non devono memorizzare </w:t>
+      </w:r>
+      <w:r>
+        <w:rPr>
+          <w:rFonts w:ascii="Calibri" w:hAnsi="Calibri" w:cs="Calibri"/>
+          <w:lang w:val="it-IT"/>
+        </w:rPr>
+        <w:t>alcune informazioni</w:t>
+      </w:r>
+      <w:r>
+        <w:rPr>
+          <w:rFonts w:ascii="Calibri" w:hAnsi="Calibri" w:cs="Calibri"/>
+          <w:lang w:val="it-IT"/>
+        </w:rPr>
+        <w:t xml:space="preserve"> sulla macchina su cui sono in esecuzione.</w:t>
+      </w:r>
+    </w:p>
+    <w:p>
+      <w:pPr>
+        <w:pStyle w:val="ListParagraph"/>
+        <w:numPr>
+          <w:ilvl w:val="0"/>
+          <w:numId w:val="26"/>
+        </w:numPr>
+        <w:rPr>
+          <w:rFonts w:ascii="Calibri" w:hAnsi="Calibri" w:cs="Calibri"/>
+          <w:lang w:val="it-IT"/>
+        </w:rPr>
+      </w:pPr>
+      <w:r>
+        <w:rPr>
+          <w:rFonts w:ascii="Calibri" w:hAnsi="Calibri" w:cs="Calibri"/>
+          <w:lang w:val="it-IT"/>
+        </w:rPr>
+        <w:t>Tutte le informazioni sensibili devono essere memorizzate dal Server ed eventualmente criptate.</w:t>
+      </w:r>
+    </w:p>
+    <w:p>
+      <w:pPr>
+        <w:pStyle w:val="ListParagraph"/>
+        <w:numPr>
+          <w:ilvl w:val="1"/>
+          <w:numId w:val="26"/>
+        </w:numPr>
+        <w:rPr>
+          <w:rFonts w:ascii="Calibri" w:hAnsi="Calibri" w:cs="Calibri"/>
+          <w:lang w:val="it-IT"/>
+        </w:rPr>
+      </w:pPr>
+      <w:r>
+        <w:rPr>
+          <w:rFonts w:ascii="Calibri" w:hAnsi="Calibri" w:cs="Calibri"/>
+          <w:lang w:val="it-IT"/>
+        </w:rPr>
+        <w:t xml:space="preserve">Le password devono essere tutte criptate con un algoritmo che prevede un </w:t>
+      </w:r>
+      <w:proofErr w:type="spellStart"/>
+      <w:r>
+        <w:rPr>
+          <w:rFonts w:ascii="Calibri" w:hAnsi="Calibri" w:cs="Calibri"/>
+          <w:lang w:val="it-IT"/>
+        </w:rPr>
+        <w:t>salt</w:t>
+      </w:r>
+      <w:proofErr w:type="spellEnd"/>
+      <w:r>
+        <w:rPr>
+          <w:rFonts w:ascii="Calibri" w:hAnsi="Calibri" w:cs="Calibri"/>
+          <w:lang w:val="it-IT"/>
+        </w:rPr>
+        <w:t>.</w:t>
+      </w:r>
+    </w:p>
+    <w:p>
+      <w:pPr>
+        <w:pStyle w:val="ListParagraph"/>
+        <w:numPr>
+          <w:ilvl w:val="0"/>
+          <w:numId w:val="26"/>
+        </w:numPr>
+        <w:rPr>
+          <w:rFonts w:ascii="Calibri" w:hAnsi="Calibri" w:cs="Calibri"/>
+          <w:lang w:val="it-IT"/>
+        </w:rPr>
+      </w:pPr>
+      <w:r>
+        <w:rPr>
+          <w:rFonts w:ascii="Calibri" w:hAnsi="Calibri" w:cs="Calibri"/>
+          <w:lang w:val="it-IT"/>
+        </w:rPr>
+        <w:t>Il server deve disporre di un sistema di log che consenta di ricostruire lo storico delle chiamate ricevute.</w:t>
+      </w:r>
+    </w:p>
+    <w:p>
+      <w:pPr>
+        <w:pStyle w:val="ListParagraph"/>
+        <w:numPr>
+          <w:ilvl w:val="1"/>
+          <w:numId w:val="26"/>
+        </w:numPr>
+        <w:rPr>
+          <w:rFonts w:ascii="Calibri" w:hAnsi="Calibri" w:cs="Calibri"/>
+          <w:lang w:val="it-IT"/>
+        </w:rPr>
+      </w:pPr>
+      <w:r>
+        <w:rPr>
+          <w:rFonts w:ascii="Calibri" w:hAnsi="Calibri" w:cs="Calibri"/>
+          <w:lang w:val="it-IT"/>
+        </w:rPr>
+        <w:t xml:space="preserve">Tutte le operazioni eseguite nell’ambito di una singola chiamata API devono essere loggate e adornate di un </w:t>
+      </w:r>
+      <w:proofErr w:type="spellStart"/>
+      <w:r>
+        <w:rPr>
+          <w:rFonts w:ascii="Calibri" w:hAnsi="Calibri" w:cs="Calibri"/>
+          <w:lang w:val="it-IT"/>
+        </w:rPr>
+        <w:t>correlation</w:t>
+      </w:r>
+      <w:proofErr w:type="spellEnd"/>
+      <w:r>
+        <w:rPr>
+          <w:rFonts w:ascii="Calibri" w:hAnsi="Calibri" w:cs="Calibri"/>
+          <w:lang w:val="it-IT"/>
+        </w:rPr>
+        <w:t xml:space="preserve"> ID che consente di tracciare l’intero flusso di esecuzione delle chiamate in seguito ad una chiamata API.</w:t>
+      </w:r>
+    </w:p>
+    <w:p>
+      <w:pPr>
+        <w:pStyle w:val="ListParagraph"/>
+        <w:numPr>
+          <w:ilvl w:val="1"/>
+          <w:numId w:val="26"/>
+        </w:numPr>
+        <w:rPr>
+          <w:rFonts w:ascii="Calibri" w:hAnsi="Calibri" w:cs="Calibri"/>
+          <w:lang w:val="it-IT"/>
+        </w:rPr>
+      </w:pPr>
+      <w:r>
+        <w:rPr>
+          <w:rFonts w:ascii="Calibri" w:hAnsi="Calibri" w:cs="Calibri"/>
+          <w:lang w:val="it-IT"/>
+        </w:rPr>
+        <w:t>I log non devono contenere informazioni sensibili come password o voto espresso</w:t>
+      </w:r>
+    </w:p>
+    <w:p>
+      <w:pPr>
+        <w:pStyle w:val="ListParagraph"/>
+        <w:numPr>
+          <w:ilvl w:val="1"/>
+          <w:numId w:val="26"/>
+        </w:numPr>
+        <w:rPr>
+          <w:rFonts w:ascii="Calibri" w:hAnsi="Calibri" w:cs="Calibri"/>
+          <w:lang w:val="it-IT"/>
+        </w:rPr>
+      </w:pPr>
+      <w:r>
+        <w:rPr>
+          <w:rFonts w:ascii="Calibri" w:hAnsi="Calibri" w:cs="Calibri"/>
+          <w:lang w:val="it-IT"/>
+        </w:rPr>
+        <w:t xml:space="preserve">Non deve essere possibile associare un </w:t>
+      </w:r>
+      <w:proofErr w:type="spellStart"/>
+      <w:r>
+        <w:rPr>
+          <w:rFonts w:ascii="Calibri" w:hAnsi="Calibri" w:cs="Calibri"/>
+          <w:lang w:val="it-IT"/>
+        </w:rPr>
+        <w:t>Correlation</w:t>
+      </w:r>
+      <w:proofErr w:type="spellEnd"/>
+      <w:r>
+        <w:rPr>
+          <w:rFonts w:ascii="Calibri" w:hAnsi="Calibri" w:cs="Calibri"/>
+          <w:lang w:val="it-IT"/>
+        </w:rPr>
+        <w:t xml:space="preserve"> ID all’utente specifico che ha effettuato la chiamata.</w:t>
+      </w:r>
+    </w:p>
+    <w:p>
+      <w:pPr>
+        <w:pStyle w:val="Heading1"/>
         <w:rPr>
           <w:rFonts w:ascii="Calibri" w:hAnsi="Calibri" w:cs="Calibri"/>
           <w:lang w:val="it-IT"/>
@@ -5343,7 +6131,7 @@
     </w:p>
     <w:p>
       <w:pPr>
-        <w:pStyle w:val="Titolo2"/>
+        <w:pStyle w:val="Heading2"/>
         <w:rPr>
           <w:rFonts w:ascii="Calibri" w:hAnsi="Calibri" w:cs="Calibri"/>
           <w:lang w:val="it-IT"/>
@@ -5470,7 +6258,7 @@
     </w:p>
     <w:p>
       <w:pPr>
-        <w:pStyle w:val="Titolo2"/>
+        <w:pStyle w:val="Heading2"/>
         <w:rPr>
           <w:rFonts w:ascii="Calibri" w:hAnsi="Calibri" w:cs="Calibri"/>
           <w:lang w:val="it-IT"/>
@@ -5486,7 +6274,7 @@
     </w:p>
     <w:tbl>
       <w:tblPr>
-        <w:tblStyle w:val="Tabellasemplice-1"/>
+        <w:tblStyle w:val="PlainTable1"/>
         <w:tblW w:w="0" w:type="auto"/>
         <w:tblInd w:w="0" w:type="dxa"/>
         <w:tblLayout w:type="fixed"/>
@@ -5806,7 +6594,7 @@
           </w:tcPr>
           <w:p>
             <w:pPr>
-              <w:pStyle w:val="Paragrafoelenco"/>
+              <w:pStyle w:val="ListParagraph"/>
               <w:numPr>
                 <w:ilvl w:val="0"/>
                 <w:numId w:val="23"/>
@@ -5826,7 +6614,7 @@
           </w:p>
           <w:p>
             <w:pPr>
-              <w:pStyle w:val="Paragrafoelenco"/>
+              <w:pStyle w:val="ListParagraph"/>
               <w:numPr>
                 <w:ilvl w:val="0"/>
                 <w:numId w:val="23"/>
@@ -5846,7 +6634,7 @@
           </w:p>
           <w:p>
             <w:pPr>
-              <w:pStyle w:val="Paragrafoelenco"/>
+              <w:pStyle w:val="ListParagraph"/>
               <w:numPr>
                 <w:ilvl w:val="0"/>
                 <w:numId w:val="23"/>
@@ -5879,7 +6667,7 @@
           </w:p>
           <w:p>
             <w:pPr>
-              <w:pStyle w:val="Paragrafoelenco"/>
+              <w:pStyle w:val="ListParagraph"/>
               <w:numPr>
                 <w:ilvl w:val="0"/>
                 <w:numId w:val="23"/>
@@ -5899,7 +6687,7 @@
           </w:p>
           <w:p>
             <w:pPr>
-              <w:pStyle w:val="Paragrafoelenco"/>
+              <w:pStyle w:val="ListParagraph"/>
               <w:numPr>
                 <w:ilvl w:val="0"/>
                 <w:numId w:val="23"/>
@@ -6098,7 +6886,7 @@
     </w:p>
     <w:tbl>
       <w:tblPr>
-        <w:tblStyle w:val="Tabellasemplice-1"/>
+        <w:tblStyle w:val="PlainTable1"/>
         <w:tblW w:w="0" w:type="auto"/>
         <w:tblInd w:w="0" w:type="dxa"/>
         <w:tblLook w:val="04A0" w:firstRow="1" w:lastRow="0" w:firstColumn="1" w:lastColumn="0" w:noHBand="0" w:noVBand="1"/>
@@ -6430,7 +7218,7 @@
           </w:tcPr>
           <w:p>
             <w:pPr>
-              <w:pStyle w:val="Paragrafoelenco"/>
+              <w:pStyle w:val="ListParagraph"/>
               <w:numPr>
                 <w:ilvl w:val="0"/>
                 <w:numId w:val="25"/>
@@ -6450,7 +7238,7 @@
           </w:p>
           <w:p>
             <w:pPr>
-              <w:pStyle w:val="Paragrafoelenco"/>
+              <w:pStyle w:val="ListParagraph"/>
               <w:numPr>
                 <w:ilvl w:val="0"/>
                 <w:numId w:val="25"/>
@@ -6494,7 +7282,7 @@
           </w:tcPr>
           <w:p>
             <w:pPr>
-              <w:pStyle w:val="Paragrafoelenco"/>
+              <w:pStyle w:val="ListParagraph"/>
               <w:numPr>
                 <w:ilvl w:val="0"/>
                 <w:numId w:val="24"/>
@@ -6514,7 +7302,7 @@
           </w:p>
           <w:p>
             <w:pPr>
-              <w:pStyle w:val="Paragrafoelenco"/>
+              <w:pStyle w:val="ListParagraph"/>
               <w:numPr>
                 <w:ilvl w:val="0"/>
                 <w:numId w:val="24"/>
@@ -6534,7 +7322,7 @@
           </w:p>
           <w:p>
             <w:pPr>
-              <w:pStyle w:val="Paragrafoelenco"/>
+              <w:pStyle w:val="ListParagraph"/>
               <w:numPr>
                 <w:ilvl w:val="1"/>
                 <w:numId w:val="24"/>
@@ -6554,7 +7342,7 @@
           </w:p>
           <w:p>
             <w:pPr>
-              <w:pStyle w:val="Paragrafoelenco"/>
+              <w:pStyle w:val="ListParagraph"/>
               <w:numPr>
                 <w:ilvl w:val="1"/>
                 <w:numId w:val="24"/>
@@ -6574,7 +7362,7 @@
           </w:p>
           <w:p>
             <w:pPr>
-              <w:pStyle w:val="Paragrafoelenco"/>
+              <w:pStyle w:val="ListParagraph"/>
               <w:numPr>
                 <w:ilvl w:val="0"/>
                 <w:numId w:val="24"/>
@@ -6594,7 +7382,7 @@
           </w:p>
           <w:p>
             <w:pPr>
-              <w:pStyle w:val="Paragrafoelenco"/>
+              <w:pStyle w:val="ListParagraph"/>
               <w:numPr>
                 <w:ilvl w:val="0"/>
                 <w:numId w:val="24"/>
@@ -6627,7 +7415,7 @@
           </w:p>
           <w:p>
             <w:pPr>
-              <w:pStyle w:val="Paragrafoelenco"/>
+              <w:pStyle w:val="ListParagraph"/>
               <w:numPr>
                 <w:ilvl w:val="0"/>
                 <w:numId w:val="24"/>
@@ -6647,7 +7435,7 @@
           </w:p>
           <w:p>
             <w:pPr>
-              <w:pStyle w:val="Paragrafoelenco"/>
+              <w:pStyle w:val="ListParagraph"/>
               <w:numPr>
                 <w:ilvl w:val="0"/>
                 <w:numId w:val="24"/>
@@ -6788,7 +7576,7 @@
     </w:p>
     <w:tbl>
       <w:tblPr>
-        <w:tblStyle w:val="Tabellasemplice-1"/>
+        <w:tblStyle w:val="PlainTable1"/>
         <w:tblW w:w="0" w:type="auto"/>
         <w:tblInd w:w="0" w:type="dxa"/>
         <w:tblLook w:val="04A0" w:firstRow="1" w:lastRow="0" w:firstColumn="1" w:lastColumn="0" w:noHBand="0" w:noVBand="1"/>
@@ -7193,7 +7981,7 @@
           </w:tcPr>
           <w:p>
             <w:pPr>
-              <w:pStyle w:val="Paragrafoelenco"/>
+              <w:pStyle w:val="ListParagraph"/>
               <w:numPr>
                 <w:ilvl w:val="0"/>
                 <w:numId w:val="18"/>
@@ -7213,7 +8001,7 @@
           </w:p>
           <w:p>
             <w:pPr>
-              <w:pStyle w:val="Paragrafoelenco"/>
+              <w:pStyle w:val="ListParagraph"/>
               <w:numPr>
                 <w:ilvl w:val="0"/>
                 <w:numId w:val="18"/>
@@ -7271,7 +8059,7 @@
           </w:tcPr>
           <w:p>
             <w:pPr>
-              <w:pStyle w:val="Paragrafoelenco"/>
+              <w:pStyle w:val="ListParagraph"/>
               <w:numPr>
                 <w:ilvl w:val="0"/>
                 <w:numId w:val="19"/>
@@ -7291,7 +8079,7 @@
           </w:p>
           <w:p>
             <w:pPr>
-              <w:pStyle w:val="Paragrafoelenco"/>
+              <w:pStyle w:val="ListParagraph"/>
               <w:numPr>
                 <w:ilvl w:val="0"/>
                 <w:numId w:val="19"/>
@@ -7311,7 +8099,7 @@
           </w:p>
           <w:p>
             <w:pPr>
-              <w:pStyle w:val="Paragrafoelenco"/>
+              <w:pStyle w:val="ListParagraph"/>
               <w:numPr>
                 <w:ilvl w:val="1"/>
                 <w:numId w:val="19"/>
@@ -7331,7 +8119,7 @@
           </w:p>
           <w:p>
             <w:pPr>
-              <w:pStyle w:val="Paragrafoelenco"/>
+              <w:pStyle w:val="ListParagraph"/>
               <w:numPr>
                 <w:ilvl w:val="1"/>
                 <w:numId w:val="19"/>
@@ -7351,7 +8139,7 @@
           </w:p>
           <w:p>
             <w:pPr>
-              <w:pStyle w:val="Paragrafoelenco"/>
+              <w:pStyle w:val="ListParagraph"/>
               <w:numPr>
                 <w:ilvl w:val="0"/>
                 <w:numId w:val="19"/>
@@ -7371,7 +8159,7 @@
           </w:p>
           <w:p>
             <w:pPr>
-              <w:pStyle w:val="Paragrafoelenco"/>
+              <w:pStyle w:val="ListParagraph"/>
               <w:numPr>
                 <w:ilvl w:val="0"/>
                 <w:numId w:val="19"/>
@@ -7404,7 +8192,7 @@
           </w:p>
           <w:p>
             <w:pPr>
-              <w:pStyle w:val="Paragrafoelenco"/>
+              <w:pStyle w:val="ListParagraph"/>
               <w:numPr>
                 <w:ilvl w:val="0"/>
                 <w:numId w:val="19"/>
@@ -7424,7 +8212,7 @@
           </w:p>
           <w:p>
             <w:pPr>
-              <w:pStyle w:val="Paragrafoelenco"/>
+              <w:pStyle w:val="ListParagraph"/>
               <w:numPr>
                 <w:ilvl w:val="0"/>
                 <w:numId w:val="19"/>
@@ -7581,7 +8369,7 @@
     </w:p>
     <w:tbl>
       <w:tblPr>
-        <w:tblStyle w:val="Tabellasemplice-1"/>
+        <w:tblStyle w:val="PlainTable1"/>
         <w:tblW w:w="0" w:type="auto"/>
         <w:tblInd w:w="0" w:type="dxa"/>
         <w:tblLook w:val="04A0" w:firstRow="1" w:lastRow="0" w:firstColumn="1" w:lastColumn="0" w:noHBand="0" w:noVBand="1"/>
@@ -8002,7 +8790,7 @@
           </w:tcPr>
           <w:p>
             <w:pPr>
-              <w:pStyle w:val="Paragrafoelenco"/>
+              <w:pStyle w:val="ListParagraph"/>
               <w:numPr>
                 <w:ilvl w:val="0"/>
                 <w:numId w:val="20"/>
@@ -8022,7 +8810,7 @@
           </w:p>
           <w:p>
             <w:pPr>
-              <w:pStyle w:val="Paragrafoelenco"/>
+              <w:pStyle w:val="ListParagraph"/>
               <w:numPr>
                 <w:ilvl w:val="0"/>
                 <w:numId w:val="20"/>
@@ -8228,7 +9016,7 @@
     </w:p>
     <w:tbl>
       <w:tblPr>
-        <w:tblStyle w:val="Tabellasemplice-1"/>
+        <w:tblStyle w:val="PlainTable1"/>
         <w:tblW w:w="0" w:type="auto"/>
         <w:tblInd w:w="0" w:type="dxa"/>
         <w:tblLook w:val="04A0" w:firstRow="1" w:lastRow="0" w:firstColumn="1" w:lastColumn="0" w:noHBand="0" w:noVBand="1"/>
@@ -8623,7 +9411,7 @@
           </w:tcPr>
           <w:p>
             <w:pPr>
-              <w:pStyle w:val="Paragrafoelenco"/>
+              <w:pStyle w:val="ListParagraph"/>
               <w:numPr>
                 <w:ilvl w:val="0"/>
                 <w:numId w:val="21"/>
@@ -8643,7 +9431,7 @@
           </w:p>
           <w:p>
             <w:pPr>
-              <w:pStyle w:val="Paragrafoelenco"/>
+              <w:pStyle w:val="ListParagraph"/>
               <w:numPr>
                 <w:ilvl w:val="0"/>
                 <w:numId w:val="21"/>
@@ -8836,7 +9624,7 @@
     </w:p>
     <w:tbl>
       <w:tblPr>
-        <w:tblStyle w:val="Tabellasemplice-1"/>
+        <w:tblStyle w:val="PlainTable1"/>
         <w:tblW w:w="0" w:type="auto"/>
         <w:tblInd w:w="0" w:type="dxa"/>
         <w:tblLook w:val="04A0" w:firstRow="1" w:lastRow="0" w:firstColumn="1" w:lastColumn="0" w:noHBand="0" w:noVBand="1"/>
@@ -9456,7 +10244,7 @@
     </w:p>
     <w:tbl>
       <w:tblPr>
-        <w:tblStyle w:val="Tabellasemplice-1"/>
+        <w:tblStyle w:val="PlainTable1"/>
         <w:tblW w:w="0" w:type="auto"/>
         <w:tblInd w:w="0" w:type="dxa"/>
         <w:tblLook w:val="04A0" w:firstRow="1" w:lastRow="0" w:firstColumn="1" w:lastColumn="0" w:noHBand="0" w:noVBand="1"/>
@@ -9883,7 +10671,7 @@
           </w:tcPr>
           <w:p>
             <w:pPr>
-              <w:pStyle w:val="Paragrafoelenco"/>
+              <w:pStyle w:val="ListParagraph"/>
               <w:numPr>
                 <w:ilvl w:val="0"/>
                 <w:numId w:val="22"/>
@@ -9903,7 +10691,7 @@
           </w:p>
           <w:p>
             <w:pPr>
-              <w:pStyle w:val="Paragrafoelenco"/>
+              <w:pStyle w:val="ListParagraph"/>
               <w:numPr>
                 <w:ilvl w:val="0"/>
                 <w:numId w:val="22"/>
@@ -10108,7 +10896,7 @@
     </w:p>
     <w:p>
       <w:pPr>
-        <w:pStyle w:val="Titolo2"/>
+        <w:pStyle w:val="Heading2"/>
         <w:rPr>
           <w:lang w:val="it-IT"/>
         </w:rPr>
@@ -10172,7 +10960,7 @@
     </w:p>
     <w:p>
       <w:pPr>
-        <w:pStyle w:val="Titolo2"/>
+        <w:pStyle w:val="Heading2"/>
         <w:rPr>
           <w:rFonts w:ascii="Calibri" w:hAnsi="Calibri" w:cs="Calibri"/>
           <w:lang w:val="it-IT"/>
@@ -10322,7 +11110,7 @@
     </w:p>
     <w:p>
       <w:pPr>
-        <w:pStyle w:val="Titolo2"/>
+        <w:pStyle w:val="Heading2"/>
         <w:rPr>
           <w:rFonts w:ascii="Calibri" w:hAnsi="Calibri" w:cs="Calibri"/>
           <w:lang w:val="it-IT"/>
@@ -10346,7 +11134,7 @@
     </w:p>
     <w:p>
       <w:pPr>
-        <w:pStyle w:val="Titolo2"/>
+        <w:pStyle w:val="Heading2"/>
         <w:rPr>
           <w:rFonts w:ascii="Calibri" w:hAnsi="Calibri" w:cs="Calibri"/>
           <w:lang w:val="it-IT"/>
@@ -10369,7 +11157,7 @@
     </w:p>
     <w:p>
       <w:pPr>
-        <w:pStyle w:val="Titolo2"/>
+        <w:pStyle w:val="Heading2"/>
         <w:rPr>
           <w:lang w:val="it-IT"/>
         </w:rPr>
@@ -10384,7 +11172,7 @@
     </w:p>
     <w:p>
       <w:pPr>
-        <w:pStyle w:val="Titolo1"/>
+        <w:pStyle w:val="Heading1"/>
         <w:rPr>
           <w:rFonts w:ascii="Calibri" w:hAnsi="Calibri" w:cs="Calibri"/>
           <w:lang w:val="it-IT"/>
@@ -10400,7 +11188,7 @@
     </w:p>
     <w:p>
       <w:pPr>
-        <w:pStyle w:val="Titolo2"/>
+        <w:pStyle w:val="Heading2"/>
         <w:rPr>
           <w:rFonts w:ascii="Calibri" w:hAnsi="Calibri" w:cs="Calibri"/>
           <w:lang w:val="it-IT"/>
@@ -10416,7 +11204,7 @@
     </w:p>
     <w:p>
       <w:pPr>
-        <w:pStyle w:val="Titolo3"/>
+        <w:pStyle w:val="Heading3"/>
         <w:rPr>
           <w:lang w:val="it-IT"/>
         </w:rPr>
@@ -10430,7 +11218,7 @@
     </w:p>
     <w:p>
       <w:pPr>
-        <w:pStyle w:val="Titolo4"/>
+        <w:pStyle w:val="Heading4"/>
         <w:rPr>
           <w:lang w:val="it-IT"/>
         </w:rPr>
@@ -10444,7 +11232,7 @@
     </w:p>
     <w:p>
       <w:pPr>
-        <w:pStyle w:val="Titolo4"/>
+        <w:pStyle w:val="Heading4"/>
         <w:rPr>
           <w:lang w:val="it-IT"/>
         </w:rPr>
@@ -10458,7 +11246,7 @@
     </w:p>
     <w:p>
       <w:pPr>
-        <w:pStyle w:val="Titolo4"/>
+        <w:pStyle w:val="Heading4"/>
         <w:rPr>
           <w:lang w:val="it-IT"/>
         </w:rPr>
@@ -10472,7 +11260,7 @@
     </w:p>
     <w:p>
       <w:pPr>
-        <w:pStyle w:val="Titolo2"/>
+        <w:pStyle w:val="Heading2"/>
         <w:rPr>
           <w:rFonts w:ascii="Calibri" w:hAnsi="Calibri" w:cs="Calibri"/>
           <w:lang w:val="it-IT"/>
@@ -10488,7 +11276,7 @@
     </w:p>
     <w:p>
       <w:pPr>
-        <w:pStyle w:val="Titolo3"/>
+        <w:pStyle w:val="Heading3"/>
         <w:rPr>
           <w:rFonts w:ascii="Calibri" w:hAnsi="Calibri" w:cs="Calibri"/>
           <w:lang w:val="it-IT"/>
@@ -10510,6 +11298,7 @@
       </w:pPr>
       <w:r>
         <w:rPr>
+          <w:noProof/>
           <w:lang w:val="it-IT"/>
         </w:rPr>
         <w:drawing>
@@ -10551,7 +11340,7 @@
     </w:p>
     <w:p>
       <w:pPr>
-        <w:pStyle w:val="Titolo2"/>
+        <w:pStyle w:val="Heading2"/>
         <w:rPr>
           <w:rFonts w:ascii="Calibri" w:hAnsi="Calibri" w:cs="Calibri"/>
           <w:lang w:val="it-IT"/>
@@ -10568,7 +11357,7 @@
     </w:p>
     <w:p>
       <w:pPr>
-        <w:pStyle w:val="Titolo2"/>
+        <w:pStyle w:val="Heading2"/>
         <w:rPr>
           <w:rFonts w:ascii="Calibri" w:hAnsi="Calibri" w:cs="Calibri"/>
           <w:lang w:val="it-IT"/>
@@ -10584,7 +11373,7 @@
     </w:p>
     <w:p>
       <w:pPr>
-        <w:pStyle w:val="Titolo2"/>
+        <w:pStyle w:val="Heading2"/>
         <w:rPr>
           <w:rFonts w:ascii="Calibri" w:hAnsi="Calibri" w:cs="Calibri"/>
           <w:lang w:val="it-IT"/>
@@ -10607,7 +11396,7 @@
     </w:p>
     <w:p>
       <w:pPr>
-        <w:pStyle w:val="Titolo2"/>
+        <w:pStyle w:val="Heading2"/>
         <w:rPr>
           <w:rFonts w:ascii="Calibri" w:hAnsi="Calibri" w:cs="Calibri"/>
           <w:lang w:val="it-IT"/>
@@ -10623,7 +11412,7 @@
     </w:p>
     <w:p>
       <w:pPr>
-        <w:pStyle w:val="Titolo2"/>
+        <w:pStyle w:val="Heading2"/>
         <w:rPr>
           <w:lang w:val="it-IT"/>
         </w:rPr>
@@ -10638,7 +11427,7 @@
     </w:p>
     <w:p>
       <w:pPr>
-        <w:pStyle w:val="Titolo1"/>
+        <w:pStyle w:val="Heading1"/>
         <w:rPr>
           <w:lang w:val="it-IT"/>
         </w:rPr>
@@ -11392,7 +12181,7 @@
     <w:lvl w:ilvl="0">
       <w:start w:val="1"/>
       <w:numFmt w:val="decimal"/>
-      <w:pStyle w:val="Titolo1"/>
+      <w:pStyle w:val="Heading1"/>
       <w:lvlText w:val="%1"/>
       <w:lvlJc w:val="left"/>
       <w:pPr>
@@ -11402,7 +12191,7 @@
     <w:lvl w:ilvl="1">
       <w:start w:val="1"/>
       <w:numFmt w:val="decimal"/>
-      <w:pStyle w:val="Titolo2"/>
+      <w:pStyle w:val="Heading2"/>
       <w:lvlText w:val="%1.%2"/>
       <w:lvlJc w:val="left"/>
       <w:pPr>
@@ -11412,7 +12201,7 @@
     <w:lvl w:ilvl="2">
       <w:start w:val="1"/>
       <w:numFmt w:val="decimal"/>
-      <w:pStyle w:val="Titolo3"/>
+      <w:pStyle w:val="Heading3"/>
       <w:lvlText w:val="%1.%2.%3"/>
       <w:lvlJc w:val="left"/>
       <w:pPr>
@@ -11422,7 +12211,7 @@
     <w:lvl w:ilvl="3">
       <w:start w:val="1"/>
       <w:numFmt w:val="decimal"/>
-      <w:pStyle w:val="Titolo4"/>
+      <w:pStyle w:val="Heading4"/>
       <w:lvlText w:val="%1.%2.%3.%4"/>
       <w:lvlJc w:val="left"/>
       <w:pPr>
@@ -11432,7 +12221,7 @@
     <w:lvl w:ilvl="4">
       <w:start w:val="1"/>
       <w:numFmt w:val="decimal"/>
-      <w:pStyle w:val="Titolo5"/>
+      <w:pStyle w:val="Heading5"/>
       <w:lvlText w:val="%1.%2.%3.%4.%5"/>
       <w:lvlJc w:val="left"/>
       <w:pPr>
@@ -11442,7 +12231,7 @@
     <w:lvl w:ilvl="5">
       <w:start w:val="1"/>
       <w:numFmt w:val="decimal"/>
-      <w:pStyle w:val="Titolo6"/>
+      <w:pStyle w:val="Heading6"/>
       <w:lvlText w:val="%1.%2.%3.%4.%5.%6"/>
       <w:lvlJc w:val="left"/>
       <w:pPr>
@@ -11452,7 +12241,7 @@
     <w:lvl w:ilvl="6">
       <w:start w:val="1"/>
       <w:numFmt w:val="decimal"/>
-      <w:pStyle w:val="Titolo7"/>
+      <w:pStyle w:val="Heading7"/>
       <w:lvlText w:val="%1.%2.%3.%4.%5.%6.%7"/>
       <w:lvlJc w:val="left"/>
       <w:pPr>
@@ -11462,7 +12251,7 @@
     <w:lvl w:ilvl="7">
       <w:start w:val="1"/>
       <w:numFmt w:val="decimal"/>
-      <w:pStyle w:val="Titolo8"/>
+      <w:pStyle w:val="Heading8"/>
       <w:lvlText w:val="%1.%2.%3.%4.%5.%6.%7.%8"/>
       <w:lvlJc w:val="left"/>
       <w:pPr>
@@ -11472,7 +12261,7 @@
     <w:lvl w:ilvl="8">
       <w:start w:val="1"/>
       <w:numFmt w:val="decimal"/>
-      <w:pStyle w:val="Titolo9"/>
+      <w:pStyle w:val="Heading9"/>
       <w:lvlText w:val="%1.%2.%3.%4.%5.%6.%7.%8.%9"/>
       <w:lvlJc w:val="left"/>
       <w:pPr>
@@ -12604,6 +13393,95 @@
     </w:lvl>
   </w:abstractNum>
   <w:abstractNum w:abstractNumId="20" w15:restartNumberingAfterBreak="0">
+    <w:nsid w:val="6FCC3694"/>
+    <w:multiLevelType w:val="hybridMultilevel"/>
+    <w:tmpl w:val="A35A547C"/>
+    <w:lvl w:ilvl="0" w:tplc="730E8124">
+      <w:start w:val="1"/>
+      <w:numFmt w:val="decimal"/>
+      <w:lvlText w:val="%1."/>
+      <w:lvlJc w:val="left"/>
+      <w:pPr>
+        <w:ind w:left="720" w:hanging="360"/>
+      </w:pPr>
+      <w:rPr>
+        <w:rFonts w:hint="default"/>
+      </w:rPr>
+    </w:lvl>
+    <w:lvl w:ilvl="1" w:tplc="08090019">
+      <w:start w:val="1"/>
+      <w:numFmt w:val="lowerLetter"/>
+      <w:lvlText w:val="%2."/>
+      <w:lvlJc w:val="left"/>
+      <w:pPr>
+        <w:ind w:left="1440" w:hanging="360"/>
+      </w:pPr>
+    </w:lvl>
+    <w:lvl w:ilvl="2" w:tplc="0809001B">
+      <w:start w:val="1"/>
+      <w:numFmt w:val="lowerRoman"/>
+      <w:lvlText w:val="%3."/>
+      <w:lvlJc w:val="right"/>
+      <w:pPr>
+        <w:ind w:left="2160" w:hanging="180"/>
+      </w:pPr>
+    </w:lvl>
+    <w:lvl w:ilvl="3" w:tplc="0809000F" w:tentative="1">
+      <w:start w:val="1"/>
+      <w:numFmt w:val="decimal"/>
+      <w:lvlText w:val="%4."/>
+      <w:lvlJc w:val="left"/>
+      <w:pPr>
+        <w:ind w:left="2880" w:hanging="360"/>
+      </w:pPr>
+    </w:lvl>
+    <w:lvl w:ilvl="4" w:tplc="08090019" w:tentative="1">
+      <w:start w:val="1"/>
+      <w:numFmt w:val="lowerLetter"/>
+      <w:lvlText w:val="%5."/>
+      <w:lvlJc w:val="left"/>
+      <w:pPr>
+        <w:ind w:left="3600" w:hanging="360"/>
+      </w:pPr>
+    </w:lvl>
+    <w:lvl w:ilvl="5" w:tplc="0809001B" w:tentative="1">
+      <w:start w:val="1"/>
+      <w:numFmt w:val="lowerRoman"/>
+      <w:lvlText w:val="%6."/>
+      <w:lvlJc w:val="right"/>
+      <w:pPr>
+        <w:ind w:left="4320" w:hanging="180"/>
+      </w:pPr>
+    </w:lvl>
+    <w:lvl w:ilvl="6" w:tplc="0809000F" w:tentative="1">
+      <w:start w:val="1"/>
+      <w:numFmt w:val="decimal"/>
+      <w:lvlText w:val="%7."/>
+      <w:lvlJc w:val="left"/>
+      <w:pPr>
+        <w:ind w:left="5040" w:hanging="360"/>
+      </w:pPr>
+    </w:lvl>
+    <w:lvl w:ilvl="7" w:tplc="08090019" w:tentative="1">
+      <w:start w:val="1"/>
+      <w:numFmt w:val="lowerLetter"/>
+      <w:lvlText w:val="%8."/>
+      <w:lvlJc w:val="left"/>
+      <w:pPr>
+        <w:ind w:left="5760" w:hanging="360"/>
+      </w:pPr>
+    </w:lvl>
+    <w:lvl w:ilvl="8" w:tplc="0809001B" w:tentative="1">
+      <w:start w:val="1"/>
+      <w:numFmt w:val="lowerRoman"/>
+      <w:lvlText w:val="%9."/>
+      <w:lvlJc w:val="right"/>
+      <w:pPr>
+        <w:ind w:left="6480" w:hanging="180"/>
+      </w:pPr>
+    </w:lvl>
+  </w:abstractNum>
+  <w:abstractNum w:abstractNumId="21" w15:restartNumberingAfterBreak="0">
     <w:nsid w:val="79200405"/>
     <w:multiLevelType w:val="multilevel"/>
     <w:tmpl w:val="79121D74"/>
@@ -12717,7 +13595,7 @@
       </w:rPr>
     </w:lvl>
   </w:abstractNum>
-  <w:abstractNum w:abstractNumId="21" w15:restartNumberingAfterBreak="0">
+  <w:abstractNum w:abstractNumId="22" w15:restartNumberingAfterBreak="0">
     <w:nsid w:val="7B720A9C"/>
     <w:multiLevelType w:val="multilevel"/>
     <w:tmpl w:val="59A2EDBA"/>
@@ -12830,7 +13708,7 @@
       </w:rPr>
     </w:lvl>
   </w:abstractNum>
-  <w:abstractNum w:abstractNumId="22" w15:restartNumberingAfterBreak="0">
+  <w:abstractNum w:abstractNumId="23" w15:restartNumberingAfterBreak="0">
     <w:nsid w:val="7C273D20"/>
     <w:multiLevelType w:val="hybridMultilevel"/>
     <w:tmpl w:val="35266388"/>
@@ -12932,13 +13810,13 @@
     <w:abstractNumId w:val="17"/>
   </w:num>
   <w:num w:numId="5" w16cid:durableId="176426404">
-    <w:abstractNumId w:val="20"/>
+    <w:abstractNumId w:val="21"/>
   </w:num>
   <w:num w:numId="6" w16cid:durableId="1909420721">
     <w:abstractNumId w:val="4"/>
   </w:num>
   <w:num w:numId="7" w16cid:durableId="1830167987">
-    <w:abstractNumId w:val="21"/>
+    <w:abstractNumId w:val="22"/>
   </w:num>
   <w:num w:numId="8" w16cid:durableId="20514307">
     <w:abstractNumId w:val="7"/>
@@ -13079,7 +13957,7 @@
     </w:lvlOverride>
   </w:num>
   <w:num w:numId="18" w16cid:durableId="1889687395">
-    <w:abstractNumId w:val="22"/>
+    <w:abstractNumId w:val="23"/>
     <w:lvlOverride w:ilvl="0">
       <w:startOverride w:val="1"/>
     </w:lvlOverride>
@@ -13236,6 +14114,9 @@
   </w:num>
   <w:num w:numId="25" w16cid:durableId="619186101">
     <w:abstractNumId w:val="5"/>
+  </w:num>
+  <w:num w:numId="26" w16cid:durableId="852231162">
+    <w:abstractNumId w:val="20"/>
   </w:num>
 </w:numbering>
 </file>
@@ -13631,7 +14512,7 @@
     <w:lsdException w:name="Unresolved Mention" w:semiHidden="1" w:unhideWhenUsed="1"/>
     <w:lsdException w:name="Smart Link" w:semiHidden="1" w:unhideWhenUsed="1"/>
   </w:latentStyles>
-  <w:style w:type="paragraph" w:default="1" w:styleId="Normale">
+  <w:style w:type="paragraph" w:default="1" w:styleId="Normal">
     <w:name w:val="Normal"/>
     <w:qFormat/>
     <w:rsid w:val="0034161E"/>
@@ -13639,11 +14520,11 @@
       <w:rFonts w:ascii="Noto Sans Avestan" w:hAnsi="Noto Sans Avestan"/>
     </w:rPr>
   </w:style>
-  <w:style w:type="paragraph" w:styleId="Titolo1">
+  <w:style w:type="paragraph" w:styleId="Heading1">
     <w:name w:val="heading 1"/>
-    <w:basedOn w:val="Normale"/>
-    <w:next w:val="Normale"/>
-    <w:link w:val="Titolo1Carattere"/>
+    <w:basedOn w:val="Normal"/>
+    <w:next w:val="Normal"/>
+    <w:link w:val="Heading1Char"/>
     <w:autoRedefine/>
     <w:uiPriority w:val="9"/>
     <w:qFormat/>
@@ -13665,11 +14546,11 @@
       <w:szCs w:val="32"/>
     </w:rPr>
   </w:style>
-  <w:style w:type="paragraph" w:styleId="Titolo2">
+  <w:style w:type="paragraph" w:styleId="Heading2">
     <w:name w:val="heading 2"/>
-    <w:basedOn w:val="Normale"/>
-    <w:next w:val="Normale"/>
-    <w:link w:val="Titolo2Carattere"/>
+    <w:basedOn w:val="Normal"/>
+    <w:next w:val="Normal"/>
+    <w:link w:val="Heading2Char"/>
     <w:autoRedefine/>
     <w:uiPriority w:val="9"/>
     <w:unhideWhenUsed/>
@@ -13693,11 +14574,11 @@
       <w:szCs w:val="26"/>
     </w:rPr>
   </w:style>
-  <w:style w:type="paragraph" w:styleId="Titolo3">
+  <w:style w:type="paragraph" w:styleId="Heading3">
     <w:name w:val="heading 3"/>
-    <w:basedOn w:val="Normale"/>
-    <w:next w:val="Normale"/>
-    <w:link w:val="Titolo3Carattere"/>
+    <w:basedOn w:val="Normal"/>
+    <w:next w:val="Normal"/>
+    <w:link w:val="Heading3Char"/>
     <w:autoRedefine/>
     <w:uiPriority w:val="9"/>
     <w:unhideWhenUsed/>
@@ -13719,11 +14600,11 @@
       <w:color w:val="2F5496" w:themeColor="accent1" w:themeShade="BF"/>
     </w:rPr>
   </w:style>
-  <w:style w:type="paragraph" w:styleId="Titolo4">
+  <w:style w:type="paragraph" w:styleId="Heading4">
     <w:name w:val="heading 4"/>
-    <w:basedOn w:val="Normale"/>
-    <w:next w:val="Normale"/>
-    <w:link w:val="Titolo4Carattere"/>
+    <w:basedOn w:val="Normal"/>
+    <w:next w:val="Normal"/>
+    <w:link w:val="Heading4Char"/>
     <w:uiPriority w:val="9"/>
     <w:unhideWhenUsed/>
     <w:qFormat/>
@@ -13745,11 +14626,11 @@
       <w:color w:val="2F5496" w:themeColor="accent1" w:themeShade="BF"/>
     </w:rPr>
   </w:style>
-  <w:style w:type="paragraph" w:styleId="Titolo5">
+  <w:style w:type="paragraph" w:styleId="Heading5">
     <w:name w:val="heading 5"/>
-    <w:basedOn w:val="Normale"/>
-    <w:next w:val="Normale"/>
-    <w:link w:val="Titolo5Carattere"/>
+    <w:basedOn w:val="Normal"/>
+    <w:next w:val="Normal"/>
+    <w:link w:val="Heading5Char"/>
     <w:uiPriority w:val="9"/>
     <w:semiHidden/>
     <w:unhideWhenUsed/>
@@ -13770,11 +14651,11 @@
       <w:color w:val="2F5496" w:themeColor="accent1" w:themeShade="BF"/>
     </w:rPr>
   </w:style>
-  <w:style w:type="paragraph" w:styleId="Titolo6">
+  <w:style w:type="paragraph" w:styleId="Heading6">
     <w:name w:val="heading 6"/>
-    <w:basedOn w:val="Normale"/>
-    <w:next w:val="Normale"/>
-    <w:link w:val="Titolo6Carattere"/>
+    <w:basedOn w:val="Normal"/>
+    <w:next w:val="Normal"/>
+    <w:link w:val="Heading6Char"/>
     <w:uiPriority w:val="9"/>
     <w:semiHidden/>
     <w:unhideWhenUsed/>
@@ -13795,11 +14676,11 @@
       <w:color w:val="1F3763" w:themeColor="accent1" w:themeShade="7F"/>
     </w:rPr>
   </w:style>
-  <w:style w:type="paragraph" w:styleId="Titolo7">
+  <w:style w:type="paragraph" w:styleId="Heading7">
     <w:name w:val="heading 7"/>
-    <w:basedOn w:val="Normale"/>
-    <w:next w:val="Normale"/>
-    <w:link w:val="Titolo7Carattere"/>
+    <w:basedOn w:val="Normal"/>
+    <w:next w:val="Normal"/>
+    <w:link w:val="Heading7Char"/>
     <w:uiPriority w:val="9"/>
     <w:semiHidden/>
     <w:unhideWhenUsed/>
@@ -13822,11 +14703,11 @@
       <w:color w:val="1F3763" w:themeColor="accent1" w:themeShade="7F"/>
     </w:rPr>
   </w:style>
-  <w:style w:type="paragraph" w:styleId="Titolo8">
+  <w:style w:type="paragraph" w:styleId="Heading8">
     <w:name w:val="heading 8"/>
-    <w:basedOn w:val="Normale"/>
-    <w:next w:val="Normale"/>
-    <w:link w:val="Titolo8Carattere"/>
+    <w:basedOn w:val="Normal"/>
+    <w:next w:val="Normal"/>
+    <w:link w:val="Heading8Char"/>
     <w:uiPriority w:val="9"/>
     <w:semiHidden/>
     <w:unhideWhenUsed/>
@@ -13849,11 +14730,11 @@
       <w:szCs w:val="21"/>
     </w:rPr>
   </w:style>
-  <w:style w:type="paragraph" w:styleId="Titolo9">
+  <w:style w:type="paragraph" w:styleId="Heading9">
     <w:name w:val="heading 9"/>
-    <w:basedOn w:val="Normale"/>
-    <w:next w:val="Normale"/>
-    <w:link w:val="Titolo9Carattere"/>
+    <w:basedOn w:val="Normal"/>
+    <w:next w:val="Normal"/>
+    <w:link w:val="Heading9Char"/>
     <w:uiPriority w:val="9"/>
     <w:semiHidden/>
     <w:unhideWhenUsed/>
@@ -13878,13 +14759,13 @@
       <w:szCs w:val="21"/>
     </w:rPr>
   </w:style>
-  <w:style w:type="character" w:default="1" w:styleId="Carpredefinitoparagrafo">
+  <w:style w:type="character" w:default="1" w:styleId="DefaultParagraphFont">
     <w:name w:val="Default Paragraph Font"/>
     <w:uiPriority w:val="1"/>
     <w:semiHidden/>
     <w:unhideWhenUsed/>
   </w:style>
-  <w:style w:type="table" w:default="1" w:styleId="Tabellanormale">
+  <w:style w:type="table" w:default="1" w:styleId="TableNormal">
     <w:name w:val="Normal Table"/>
     <w:uiPriority w:val="99"/>
     <w:semiHidden/>
@@ -13899,16 +14780,16 @@
       </w:tblCellMar>
     </w:tblPr>
   </w:style>
-  <w:style w:type="numbering" w:default="1" w:styleId="Nessunelenco">
+  <w:style w:type="numbering" w:default="1" w:styleId="NoList">
     <w:name w:val="No List"/>
     <w:uiPriority w:val="99"/>
     <w:semiHidden/>
     <w:unhideWhenUsed/>
   </w:style>
-  <w:style w:type="character" w:customStyle="1" w:styleId="Titolo1Carattere">
-    <w:name w:val="Titolo 1 Carattere"/>
-    <w:basedOn w:val="Carpredefinitoparagrafo"/>
-    <w:link w:val="Titolo1"/>
+  <w:style w:type="character" w:customStyle="1" w:styleId="Heading1Char">
+    <w:name w:val="Heading 1 Char"/>
+    <w:basedOn w:val="DefaultParagraphFont"/>
+    <w:link w:val="Heading1"/>
     <w:uiPriority w:val="9"/>
     <w:rsid w:val="00F55953"/>
     <w:rPr>
@@ -13921,8 +14802,8 @@
   </w:style>
   <w:style w:type="paragraph" w:customStyle="1" w:styleId="CustomH1">
     <w:name w:val="Custom_H1"/>
-    <w:basedOn w:val="Titolo1"/>
-    <w:next w:val="Normale"/>
+    <w:basedOn w:val="Heading1"/>
+    <w:next w:val="Normal"/>
     <w:autoRedefine/>
     <w:rsid w:val="00AD290C"/>
     <w:pPr>
@@ -13940,10 +14821,10 @@
       </w14:shadow>
     </w:rPr>
   </w:style>
-  <w:style w:type="paragraph" w:styleId="Intestazione">
+  <w:style w:type="paragraph" w:styleId="Header">
     <w:name w:val="header"/>
-    <w:basedOn w:val="Normale"/>
-    <w:link w:val="IntestazioneCarattere"/>
+    <w:basedOn w:val="Normal"/>
+    <w:link w:val="HeaderChar"/>
     <w:uiPriority w:val="99"/>
     <w:unhideWhenUsed/>
     <w:rsid w:val="00AD290C"/>
@@ -13954,17 +14835,17 @@
       </w:tabs>
     </w:pPr>
   </w:style>
-  <w:style w:type="character" w:customStyle="1" w:styleId="IntestazioneCarattere">
-    <w:name w:val="Intestazione Carattere"/>
-    <w:basedOn w:val="Carpredefinitoparagrafo"/>
-    <w:link w:val="Intestazione"/>
+  <w:style w:type="character" w:customStyle="1" w:styleId="HeaderChar">
+    <w:name w:val="Header Char"/>
+    <w:basedOn w:val="DefaultParagraphFont"/>
+    <w:link w:val="Header"/>
     <w:uiPriority w:val="99"/>
     <w:rsid w:val="00AD290C"/>
   </w:style>
-  <w:style w:type="paragraph" w:styleId="Pidipagina">
+  <w:style w:type="paragraph" w:styleId="Footer">
     <w:name w:val="footer"/>
-    <w:basedOn w:val="Normale"/>
-    <w:link w:val="PidipaginaCarattere"/>
+    <w:basedOn w:val="Normal"/>
+    <w:link w:val="FooterChar"/>
     <w:uiPriority w:val="99"/>
     <w:unhideWhenUsed/>
     <w:rsid w:val="00AD290C"/>
@@ -13975,17 +14856,17 @@
       </w:tabs>
     </w:pPr>
   </w:style>
-  <w:style w:type="character" w:customStyle="1" w:styleId="PidipaginaCarattere">
-    <w:name w:val="Piè di pagina Carattere"/>
-    <w:basedOn w:val="Carpredefinitoparagrafo"/>
-    <w:link w:val="Pidipagina"/>
+  <w:style w:type="character" w:customStyle="1" w:styleId="FooterChar">
+    <w:name w:val="Footer Char"/>
+    <w:basedOn w:val="DefaultParagraphFont"/>
+    <w:link w:val="Footer"/>
     <w:uiPriority w:val="99"/>
     <w:rsid w:val="00AD290C"/>
   </w:style>
-  <w:style w:type="character" w:customStyle="1" w:styleId="Titolo2Carattere">
-    <w:name w:val="Titolo 2 Carattere"/>
-    <w:basedOn w:val="Carpredefinitoparagrafo"/>
-    <w:link w:val="Titolo2"/>
+  <w:style w:type="character" w:customStyle="1" w:styleId="Heading2Char">
+    <w:name w:val="Heading 2 Char"/>
+    <w:basedOn w:val="DefaultParagraphFont"/>
+    <w:link w:val="Heading2"/>
     <w:uiPriority w:val="9"/>
     <w:rsid w:val="00FC3DE3"/>
     <w:rPr>
@@ -13995,10 +14876,10 @@
       <w:szCs w:val="26"/>
     </w:rPr>
   </w:style>
-  <w:style w:type="character" w:customStyle="1" w:styleId="Titolo3Carattere">
-    <w:name w:val="Titolo 3 Carattere"/>
-    <w:basedOn w:val="Carpredefinitoparagrafo"/>
-    <w:link w:val="Titolo3"/>
+  <w:style w:type="character" w:customStyle="1" w:styleId="Heading3Char">
+    <w:name w:val="Heading 3 Char"/>
+    <w:basedOn w:val="DefaultParagraphFont"/>
+    <w:link w:val="Heading3"/>
     <w:uiPriority w:val="9"/>
     <w:rsid w:val="00FC3DE3"/>
     <w:rPr>
@@ -14007,10 +14888,10 @@
       <w:color w:val="2F5496" w:themeColor="accent1" w:themeShade="BF"/>
     </w:rPr>
   </w:style>
-  <w:style w:type="character" w:customStyle="1" w:styleId="Titolo4Carattere">
-    <w:name w:val="Titolo 4 Carattere"/>
-    <w:basedOn w:val="Carpredefinitoparagrafo"/>
-    <w:link w:val="Titolo4"/>
+  <w:style w:type="character" w:customStyle="1" w:styleId="Heading4Char">
+    <w:name w:val="Heading 4 Char"/>
+    <w:basedOn w:val="DefaultParagraphFont"/>
+    <w:link w:val="Heading4"/>
     <w:uiPriority w:val="9"/>
     <w:rsid w:val="00AD290C"/>
     <w:rPr>
@@ -14020,10 +14901,10 @@
       <w:color w:val="2F5496" w:themeColor="accent1" w:themeShade="BF"/>
     </w:rPr>
   </w:style>
-  <w:style w:type="character" w:customStyle="1" w:styleId="Titolo5Carattere">
-    <w:name w:val="Titolo 5 Carattere"/>
-    <w:basedOn w:val="Carpredefinitoparagrafo"/>
-    <w:link w:val="Titolo5"/>
+  <w:style w:type="character" w:customStyle="1" w:styleId="Heading5Char">
+    <w:name w:val="Heading 5 Char"/>
+    <w:basedOn w:val="DefaultParagraphFont"/>
+    <w:link w:val="Heading5"/>
     <w:uiPriority w:val="9"/>
     <w:semiHidden/>
     <w:rsid w:val="00AD290C"/>
@@ -14032,10 +14913,10 @@
       <w:color w:val="2F5496" w:themeColor="accent1" w:themeShade="BF"/>
     </w:rPr>
   </w:style>
-  <w:style w:type="character" w:customStyle="1" w:styleId="Titolo6Carattere">
-    <w:name w:val="Titolo 6 Carattere"/>
-    <w:basedOn w:val="Carpredefinitoparagrafo"/>
-    <w:link w:val="Titolo6"/>
+  <w:style w:type="character" w:customStyle="1" w:styleId="Heading6Char">
+    <w:name w:val="Heading 6 Char"/>
+    <w:basedOn w:val="DefaultParagraphFont"/>
+    <w:link w:val="Heading6"/>
     <w:uiPriority w:val="9"/>
     <w:semiHidden/>
     <w:rsid w:val="00AD290C"/>
@@ -14044,10 +14925,10 @@
       <w:color w:val="1F3763" w:themeColor="accent1" w:themeShade="7F"/>
     </w:rPr>
   </w:style>
-  <w:style w:type="character" w:customStyle="1" w:styleId="Titolo7Carattere">
-    <w:name w:val="Titolo 7 Carattere"/>
-    <w:basedOn w:val="Carpredefinitoparagrafo"/>
-    <w:link w:val="Titolo7"/>
+  <w:style w:type="character" w:customStyle="1" w:styleId="Heading7Char">
+    <w:name w:val="Heading 7 Char"/>
+    <w:basedOn w:val="DefaultParagraphFont"/>
+    <w:link w:val="Heading7"/>
     <w:uiPriority w:val="9"/>
     <w:semiHidden/>
     <w:rsid w:val="00AD290C"/>
@@ -14058,10 +14939,10 @@
       <w:color w:val="1F3763" w:themeColor="accent1" w:themeShade="7F"/>
     </w:rPr>
   </w:style>
-  <w:style w:type="character" w:customStyle="1" w:styleId="Titolo8Carattere">
-    <w:name w:val="Titolo 8 Carattere"/>
-    <w:basedOn w:val="Carpredefinitoparagrafo"/>
-    <w:link w:val="Titolo8"/>
+  <w:style w:type="character" w:customStyle="1" w:styleId="Heading8Char">
+    <w:name w:val="Heading 8 Char"/>
+    <w:basedOn w:val="DefaultParagraphFont"/>
+    <w:link w:val="Heading8"/>
     <w:uiPriority w:val="9"/>
     <w:semiHidden/>
     <w:rsid w:val="00AD290C"/>
@@ -14072,10 +14953,10 @@
       <w:szCs w:val="21"/>
     </w:rPr>
   </w:style>
-  <w:style w:type="character" w:customStyle="1" w:styleId="Titolo9Carattere">
-    <w:name w:val="Titolo 9 Carattere"/>
-    <w:basedOn w:val="Carpredefinitoparagrafo"/>
-    <w:link w:val="Titolo9"/>
+  <w:style w:type="character" w:customStyle="1" w:styleId="Heading9Char">
+    <w:name w:val="Heading 9 Char"/>
+    <w:basedOn w:val="DefaultParagraphFont"/>
+    <w:link w:val="Heading9"/>
     <w:uiPriority w:val="9"/>
     <w:semiHidden/>
     <w:rsid w:val="00AD290C"/>
@@ -14088,9 +14969,9 @@
       <w:szCs w:val="21"/>
     </w:rPr>
   </w:style>
-  <w:style w:type="paragraph" w:styleId="Paragrafoelenco">
+  <w:style w:type="paragraph" w:styleId="ListParagraph">
     <w:name w:val="List Paragraph"/>
-    <w:basedOn w:val="Normale"/>
+    <w:basedOn w:val="Normal"/>
     <w:uiPriority w:val="34"/>
     <w:qFormat/>
     <w:rsid w:val="005B4C80"/>
@@ -14110,10 +14991,10 @@
       </w:numPr>
     </w:pPr>
   </w:style>
-  <w:style w:type="paragraph" w:styleId="Sommario1">
+  <w:style w:type="paragraph" w:styleId="TOC1">
     <w:name w:val="toc 1"/>
-    <w:basedOn w:val="Normale"/>
-    <w:next w:val="Normale"/>
+    <w:basedOn w:val="Normal"/>
+    <w:next w:val="Normal"/>
     <w:autoRedefine/>
     <w:uiPriority w:val="39"/>
     <w:unhideWhenUsed/>
@@ -14130,10 +15011,10 @@
       <w:szCs w:val="20"/>
     </w:rPr>
   </w:style>
-  <w:style w:type="paragraph" w:styleId="Sommario2">
+  <w:style w:type="paragraph" w:styleId="TOC2">
     <w:name w:val="toc 2"/>
-    <w:basedOn w:val="Normale"/>
-    <w:next w:val="Normale"/>
+    <w:basedOn w:val="Normal"/>
+    <w:next w:val="Normal"/>
     <w:autoRedefine/>
     <w:uiPriority w:val="39"/>
     <w:unhideWhenUsed/>
@@ -14148,10 +15029,10 @@
       <w:szCs w:val="20"/>
     </w:rPr>
   </w:style>
-  <w:style w:type="paragraph" w:styleId="Sommario3">
+  <w:style w:type="paragraph" w:styleId="TOC3">
     <w:name w:val="toc 3"/>
-    <w:basedOn w:val="Normale"/>
-    <w:next w:val="Normale"/>
+    <w:basedOn w:val="Normal"/>
+    <w:next w:val="Normal"/>
     <w:autoRedefine/>
     <w:uiPriority w:val="39"/>
     <w:unhideWhenUsed/>
@@ -14167,10 +15048,10 @@
       <w:szCs w:val="20"/>
     </w:rPr>
   </w:style>
-  <w:style w:type="paragraph" w:styleId="Sommario4">
+  <w:style w:type="paragraph" w:styleId="TOC4">
     <w:name w:val="toc 4"/>
-    <w:basedOn w:val="Normale"/>
-    <w:next w:val="Normale"/>
+    <w:basedOn w:val="Normal"/>
+    <w:next w:val="Normal"/>
     <w:autoRedefine/>
     <w:uiPriority w:val="39"/>
     <w:unhideWhenUsed/>
@@ -14184,10 +15065,10 @@
       <w:szCs w:val="18"/>
     </w:rPr>
   </w:style>
-  <w:style w:type="paragraph" w:styleId="Sommario5">
+  <w:style w:type="paragraph" w:styleId="TOC5">
     <w:name w:val="toc 5"/>
-    <w:basedOn w:val="Normale"/>
-    <w:next w:val="Normale"/>
+    <w:basedOn w:val="Normal"/>
+    <w:next w:val="Normal"/>
     <w:autoRedefine/>
     <w:uiPriority w:val="39"/>
     <w:unhideWhenUsed/>
@@ -14201,10 +15082,10 @@
       <w:szCs w:val="18"/>
     </w:rPr>
   </w:style>
-  <w:style w:type="paragraph" w:styleId="Sommario6">
+  <w:style w:type="paragraph" w:styleId="TOC6">
     <w:name w:val="toc 6"/>
-    <w:basedOn w:val="Normale"/>
-    <w:next w:val="Normale"/>
+    <w:basedOn w:val="Normal"/>
+    <w:next w:val="Normal"/>
     <w:autoRedefine/>
     <w:uiPriority w:val="39"/>
     <w:unhideWhenUsed/>
@@ -14218,10 +15099,10 @@
       <w:szCs w:val="18"/>
     </w:rPr>
   </w:style>
-  <w:style w:type="paragraph" w:styleId="Sommario7">
+  <w:style w:type="paragraph" w:styleId="TOC7">
     <w:name w:val="toc 7"/>
-    <w:basedOn w:val="Normale"/>
-    <w:next w:val="Normale"/>
+    <w:basedOn w:val="Normal"/>
+    <w:next w:val="Normal"/>
     <w:autoRedefine/>
     <w:uiPriority w:val="39"/>
     <w:unhideWhenUsed/>
@@ -14235,10 +15116,10 @@
       <w:szCs w:val="18"/>
     </w:rPr>
   </w:style>
-  <w:style w:type="paragraph" w:styleId="Sommario8">
+  <w:style w:type="paragraph" w:styleId="TOC8">
     <w:name w:val="toc 8"/>
-    <w:basedOn w:val="Normale"/>
-    <w:next w:val="Normale"/>
+    <w:basedOn w:val="Normal"/>
+    <w:next w:val="Normal"/>
     <w:autoRedefine/>
     <w:uiPriority w:val="39"/>
     <w:unhideWhenUsed/>
@@ -14252,10 +15133,10 @@
       <w:szCs w:val="18"/>
     </w:rPr>
   </w:style>
-  <w:style w:type="paragraph" w:styleId="Sommario9">
+  <w:style w:type="paragraph" w:styleId="TOC9">
     <w:name w:val="toc 9"/>
-    <w:basedOn w:val="Normale"/>
-    <w:next w:val="Normale"/>
+    <w:basedOn w:val="Normal"/>
+    <w:next w:val="Normal"/>
     <w:autoRedefine/>
     <w:uiPriority w:val="39"/>
     <w:unhideWhenUsed/>
@@ -14269,9 +15150,9 @@
       <w:szCs w:val="18"/>
     </w:rPr>
   </w:style>
-  <w:style w:type="character" w:styleId="Collegamentoipertestuale">
+  <w:style w:type="character" w:styleId="Hyperlink">
     <w:name w:val="Hyperlink"/>
-    <w:basedOn w:val="Carpredefinitoparagrafo"/>
+    <w:basedOn w:val="DefaultParagraphFont"/>
     <w:uiPriority w:val="99"/>
     <w:unhideWhenUsed/>
     <w:rsid w:val="004B5A0A"/>
@@ -14280,9 +15161,9 @@
       <w:u w:val="single"/>
     </w:rPr>
   </w:style>
-  <w:style w:type="table" w:styleId="Tabellasemplice-1">
+  <w:style w:type="table" w:styleId="PlainTable1">
     <w:name w:val="Plain Table 1"/>
-    <w:basedOn w:val="Tabellanormale"/>
+    <w:basedOn w:val="TableNormal"/>
     <w:uiPriority w:val="41"/>
     <w:rsid w:val="002A035E"/>
     <w:rPr>

</xml_diff>